<commit_message>
Cập nhật quy trình mở chuyến, sửa chuyến, thêm file peer review
Thêm chi tiết thông tin về tài xế, xe trong quy trình mở chuyến, sửa chuyến.
Thêm chi tiết về những gì cần sửa khi giám đốc giao yêu cầu trong quy trình sửa chuyến.
File peer review về nội dung quy trình mở chuyến, sửa chuyến, use case đổi vé.
</commit_message>
<xml_diff>
--- a/01_Document/Phân tích yêu cầu/[SRS] [C43] Quản lý xe khách.docx
+++ b/01_Document/Phân tích yêu cầu/[SRS] [C43] Quản lý xe khách.docx
@@ -1,6 +1,6 @@
 
 <file path=word/document.xml><?xml version="1.0" encoding="utf-8"?>
-<w:document xmlns:wpc="http://schemas.microsoft.com/office/word/2010/wordprocessingCanvas" xmlns:mc="http://schemas.openxmlformats.org/markup-compatibility/2006" xmlns:o="urn:schemas-microsoft-com:office:office" xmlns:r="http://schemas.openxmlformats.org/officeDocument/2006/relationships" xmlns:m="http://schemas.openxmlformats.org/officeDocument/2006/math" xmlns:v="urn:schemas-microsoft-com:vml" xmlns:wp14="http://schemas.microsoft.com/office/word/2010/wordprocessingDrawing" xmlns:wp="http://schemas.openxmlformats.org/drawingml/2006/wordprocessingDrawing" xmlns:w10="urn:schemas-microsoft-com:office:word" xmlns:w="http://schemas.openxmlformats.org/wordprocessingml/2006/main" xmlns:w14="http://schemas.microsoft.com/office/word/2010/wordml" xmlns:w15="http://schemas.microsoft.com/office/word/2012/wordml" xmlns:wpg="http://schemas.microsoft.com/office/word/2010/wordprocessingGroup" xmlns:wpi="http://schemas.microsoft.com/office/word/2010/wordprocessingInk" xmlns:wne="http://schemas.microsoft.com/office/word/2006/wordml" xmlns:wps="http://schemas.microsoft.com/office/word/2010/wordprocessingShape" mc:Ignorable="w14 w15 wp14">
+<w:document xmlns:wpc="http://schemas.microsoft.com/office/word/2010/wordprocessingCanvas" xmlns:cx="http://schemas.microsoft.com/office/drawing/2014/chartex" xmlns:cx1="http://schemas.microsoft.com/office/drawing/2015/9/8/chartex" xmlns:cx2="http://schemas.microsoft.com/office/drawing/2015/10/21/chartex" xmlns:cx3="http://schemas.microsoft.com/office/drawing/2016/5/9/chartex" xmlns:cx4="http://schemas.microsoft.com/office/drawing/2016/5/10/chartex" xmlns:cx5="http://schemas.microsoft.com/office/drawing/2016/5/11/chartex" xmlns:cx6="http://schemas.microsoft.com/office/drawing/2016/5/12/chartex" xmlns:cx7="http://schemas.microsoft.com/office/drawing/2016/5/13/chartex" xmlns:cx8="http://schemas.microsoft.com/office/drawing/2016/5/14/chartex" xmlns:mc="http://schemas.openxmlformats.org/markup-compatibility/2006" xmlns:aink="http://schemas.microsoft.com/office/drawing/2016/ink" xmlns:am3d="http://schemas.microsoft.com/office/drawing/2017/model3d" xmlns:o="urn:schemas-microsoft-com:office:office" xmlns:r="http://schemas.openxmlformats.org/officeDocument/2006/relationships" xmlns:m="http://schemas.openxmlformats.org/officeDocument/2006/math" xmlns:v="urn:schemas-microsoft-com:vml" xmlns:wp14="http://schemas.microsoft.com/office/word/2010/wordprocessingDrawing" xmlns:wp="http://schemas.openxmlformats.org/drawingml/2006/wordprocessingDrawing" xmlns:w10="urn:schemas-microsoft-com:office:word" xmlns:w="http://schemas.openxmlformats.org/wordprocessingml/2006/main" xmlns:w14="http://schemas.microsoft.com/office/word/2010/wordml" xmlns:w15="http://schemas.microsoft.com/office/word/2012/wordml" xmlns:w16cid="http://schemas.microsoft.com/office/word/2016/wordml/cid" xmlns:w16se="http://schemas.microsoft.com/office/word/2015/wordml/symex" xmlns:wpg="http://schemas.microsoft.com/office/word/2010/wordprocessingGroup" xmlns:wpi="http://schemas.microsoft.com/office/word/2010/wordprocessingInk" xmlns:wne="http://schemas.microsoft.com/office/word/2006/wordml" xmlns:wps="http://schemas.microsoft.com/office/word/2010/wordprocessingShape" mc:Ignorable="w14 w15 w16se w16cid wp14">
   <w:body>
     <w:sdt>
       <w:sdtPr>
@@ -69,7 +69,7 @@
                   </w:tcPr>
                   <w:p>
                     <w:pPr>
-                      <w:pStyle w:val="NoSpacing"/>
+                      <w:pStyle w:val="KhngDncch"/>
                       <w:jc w:val="center"/>
                       <w:rPr>
                         <w:rFonts w:ascii="Times New Roman" w:eastAsiaTheme="majorEastAsia" w:hAnsi="Times New Roman" w:cs="Times New Roman"/>
@@ -112,7 +112,6 @@
                 <w:dataBinding w:prefixMappings="xmlns:ns0='http://schemas.openxmlformats.org/package/2006/metadata/core-properties' xmlns:ns1='http://purl.org/dc/elements/1.1/'" w:xpath="/ns0:coreProperties[1]/ns1:title[1]" w:storeItemID="{6C3C8BC8-F283-45AE-878A-BAB7291924A1}"/>
                 <w:text/>
               </w:sdtPr>
-              <w:sdtEndPr/>
               <w:sdtContent>
                 <w:tc>
                   <w:tcPr>
@@ -124,7 +123,7 @@
                   </w:tcPr>
                   <w:p>
                     <w:pPr>
-                      <w:pStyle w:val="NoSpacing"/>
+                      <w:pStyle w:val="KhngDncch"/>
                       <w:jc w:val="center"/>
                       <w:rPr>
                         <w:rFonts w:ascii="Times New Roman" w:eastAsiaTheme="majorEastAsia" w:hAnsi="Times New Roman" w:cs="Times New Roman"/>
@@ -162,7 +161,6 @@
                 <w:dataBinding w:prefixMappings="xmlns:ns0='http://schemas.openxmlformats.org/package/2006/metadata/core-properties' xmlns:ns1='http://purl.org/dc/elements/1.1/'" w:xpath="/ns0:coreProperties[1]/ns1:subject[1]" w:storeItemID="{6C3C8BC8-F283-45AE-878A-BAB7291924A1}"/>
                 <w:text/>
               </w:sdtPr>
-              <w:sdtEndPr/>
               <w:sdtContent>
                 <w:tc>
                   <w:tcPr>
@@ -174,7 +172,7 @@
                   </w:tcPr>
                   <w:p>
                     <w:pPr>
-                      <w:pStyle w:val="NoSpacing"/>
+                      <w:pStyle w:val="KhngDncch"/>
                       <w:jc w:val="center"/>
                       <w:rPr>
                         <w:rFonts w:asciiTheme="majorHAnsi" w:eastAsiaTheme="majorEastAsia" w:hAnsiTheme="majorHAnsi" w:cstheme="majorBidi"/>
@@ -207,7 +205,7 @@
               </w:tcPr>
               <w:p>
                 <w:pPr>
-                  <w:pStyle w:val="NoSpacing"/>
+                  <w:pStyle w:val="KhngDncch"/>
                   <w:jc w:val="center"/>
                 </w:pPr>
               </w:p>
@@ -230,7 +228,6 @@
                 <w:dataBinding w:prefixMappings="xmlns:ns0='http://schemas.openxmlformats.org/package/2006/metadata/core-properties' xmlns:ns1='http://purl.org/dc/elements/1.1/'" w:xpath="/ns0:coreProperties[1]/ns1:creator[1]" w:storeItemID="{6C3C8BC8-F283-45AE-878A-BAB7291924A1}"/>
                 <w:text/>
               </w:sdtPr>
-              <w:sdtEndPr/>
               <w:sdtContent>
                 <w:tc>
                   <w:tcPr>
@@ -239,7 +236,7 @@
                   </w:tcPr>
                   <w:p>
                     <w:pPr>
-                      <w:pStyle w:val="NoSpacing"/>
+                      <w:pStyle w:val="KhngDncch"/>
                       <w:jc w:val="center"/>
                       <w:rPr>
                         <w:rFonts w:ascii="Times New Roman" w:hAnsi="Times New Roman" w:cs="Times New Roman"/>
@@ -299,7 +296,6 @@
                   <w:calendar w:val="gregorian"/>
                 </w:date>
               </w:sdtPr>
-              <w:sdtEndPr/>
               <w:sdtContent>
                 <w:tc>
                   <w:tcPr>
@@ -308,7 +304,7 @@
                   </w:tcPr>
                   <w:p>
                     <w:pPr>
-                      <w:pStyle w:val="NoSpacing"/>
+                      <w:pStyle w:val="KhngDncch"/>
                       <w:jc w:val="center"/>
                       <w:rPr>
                         <w:rFonts w:ascii="Times New Roman" w:hAnsi="Times New Roman" w:cs="Times New Roman"/>
@@ -347,7 +343,7 @@
         </w:p>
         <w:tbl>
           <w:tblPr>
-            <w:tblStyle w:val="TableGrid"/>
+            <w:tblStyle w:val="LiBang"/>
             <w:tblW w:w="0" w:type="auto"/>
             <w:tblInd w:w="360" w:type="dxa"/>
             <w:tblLook w:val="04E0" w:firstRow="1" w:lastRow="1" w:firstColumn="1" w:lastColumn="0" w:noHBand="0" w:noVBand="1"/>
@@ -479,7 +475,7 @@
               </w:tcPr>
               <w:p>
                 <w:pPr>
-                  <w:pStyle w:val="NoSpacing"/>
+                  <w:pStyle w:val="KhngDncch"/>
                 </w:pPr>
               </w:p>
             </w:tc>
@@ -487,7 +483,7 @@
         </w:tbl>
         <w:tbl>
           <w:tblPr>
-            <w:tblStyle w:val="TableGrid"/>
+            <w:tblStyle w:val="LiBang"/>
             <w:tblW w:w="9558" w:type="dxa"/>
             <w:tblInd w:w="360" w:type="dxa"/>
             <w:tblLook w:val="04A0" w:firstRow="1" w:lastRow="0" w:firstColumn="1" w:lastColumn="0" w:noHBand="0" w:noVBand="1"/>
@@ -776,7 +772,7 @@
     </w:p>
     <w:p>
       <w:pPr>
-        <w:pStyle w:val="ListParagraph"/>
+        <w:pStyle w:val="oancuaDanhsach"/>
         <w:numPr>
           <w:ilvl w:val="0"/>
           <w:numId w:val="11"/>
@@ -799,7 +795,7 @@
     </w:p>
     <w:p>
       <w:pPr>
-        <w:pStyle w:val="ListParagraph"/>
+        <w:pStyle w:val="oancuaDanhsach"/>
         <w:numPr>
           <w:ilvl w:val="0"/>
           <w:numId w:val="11"/>
@@ -822,7 +818,7 @@
     </w:p>
     <w:p>
       <w:pPr>
-        <w:pStyle w:val="ListParagraph"/>
+        <w:pStyle w:val="oancuaDanhsach"/>
         <w:numPr>
           <w:ilvl w:val="0"/>
           <w:numId w:val="11"/>
@@ -858,7 +854,7 @@
     </w:p>
     <w:tbl>
       <w:tblPr>
-        <w:tblStyle w:val="TableGrid"/>
+        <w:tblStyle w:val="LiBang"/>
         <w:tblpPr w:leftFromText="180" w:rightFromText="180" w:vertAnchor="text" w:horzAnchor="page" w:tblpX="1858" w:tblpY="212"/>
         <w:tblW w:w="0" w:type="auto"/>
         <w:tblLook w:val="04A0" w:firstRow="1" w:lastRow="0" w:firstColumn="1" w:lastColumn="0" w:noHBand="0" w:noVBand="1"/>
@@ -957,7 +953,7 @@
     </w:p>
     <w:p>
       <w:pPr>
-        <w:pStyle w:val="ListParagraph"/>
+        <w:pStyle w:val="oancuaDanhsach"/>
         <w:numPr>
           <w:ilvl w:val="1"/>
           <w:numId w:val="8"/>
@@ -980,7 +976,7 @@
     </w:p>
     <w:p>
       <w:pPr>
-        <w:pStyle w:val="ListParagraph"/>
+        <w:pStyle w:val="oancuaDanhsach"/>
         <w:numPr>
           <w:ilvl w:val="0"/>
           <w:numId w:val="41"/>
@@ -1003,7 +999,7 @@
     </w:p>
     <w:p>
       <w:pPr>
-        <w:pStyle w:val="ListParagraph"/>
+        <w:pStyle w:val="oancuaDanhsach"/>
         <w:numPr>
           <w:ilvl w:val="0"/>
           <w:numId w:val="41"/>
@@ -1026,7 +1022,7 @@
     </w:p>
     <w:p>
       <w:pPr>
-        <w:pStyle w:val="ListParagraph"/>
+        <w:pStyle w:val="oancuaDanhsach"/>
         <w:numPr>
           <w:ilvl w:val="0"/>
           <w:numId w:val="41"/>
@@ -1049,7 +1045,7 @@
     </w:p>
     <w:p>
       <w:pPr>
-        <w:pStyle w:val="ListParagraph"/>
+        <w:pStyle w:val="oancuaDanhsach"/>
         <w:numPr>
           <w:ilvl w:val="1"/>
           <w:numId w:val="41"/>
@@ -1072,7 +1068,7 @@
     </w:p>
     <w:p>
       <w:pPr>
-        <w:pStyle w:val="ListParagraph"/>
+        <w:pStyle w:val="oancuaDanhsach"/>
         <w:numPr>
           <w:ilvl w:val="1"/>
           <w:numId w:val="41"/>
@@ -1898,8 +1894,6 @@
               <w:lastRenderedPageBreak/>
               <w:t>hiện bước 3</w:t>
             </w:r>
-            <w:bookmarkStart w:id="0" w:name="_GoBack"/>
-            <w:bookmarkEnd w:id="0"/>
           </w:p>
           <w:p>
             <w:pPr>
@@ -2633,7 +2627,7 @@
     </w:tbl>
     <w:p>
       <w:pPr>
-        <w:pStyle w:val="ListParagraph"/>
+        <w:pStyle w:val="oancuaDanhsach"/>
         <w:numPr>
           <w:ilvl w:val="1"/>
           <w:numId w:val="8"/>
@@ -2656,7 +2650,7 @@
     </w:p>
     <w:p>
       <w:pPr>
-        <w:pStyle w:val="ListParagraph"/>
+        <w:pStyle w:val="oancuaDanhsach"/>
         <w:numPr>
           <w:ilvl w:val="1"/>
           <w:numId w:val="8"/>
@@ -2679,7 +2673,7 @@
     </w:p>
     <w:p>
       <w:pPr>
-        <w:pStyle w:val="ListParagraph"/>
+        <w:pStyle w:val="oancuaDanhsach"/>
         <w:numPr>
           <w:ilvl w:val="2"/>
           <w:numId w:val="8"/>
@@ -2702,7 +2696,7 @@
     </w:p>
     <w:p>
       <w:pPr>
-        <w:pStyle w:val="ListParagraph"/>
+        <w:pStyle w:val="oancuaDanhsach"/>
         <w:numPr>
           <w:ilvl w:val="2"/>
           <w:numId w:val="8"/>
@@ -2725,7 +2719,7 @@
     </w:p>
     <w:p>
       <w:pPr>
-        <w:pStyle w:val="ListParagraph"/>
+        <w:pStyle w:val="oancuaDanhsach"/>
         <w:numPr>
           <w:ilvl w:val="0"/>
           <w:numId w:val="12"/>
@@ -2748,7 +2742,7 @@
     </w:p>
     <w:p>
       <w:pPr>
-        <w:pStyle w:val="ListParagraph"/>
+        <w:pStyle w:val="oancuaDanhsach"/>
         <w:numPr>
           <w:ilvl w:val="0"/>
           <w:numId w:val="12"/>
@@ -2771,7 +2765,7 @@
     </w:p>
     <w:p>
       <w:pPr>
-        <w:pStyle w:val="ListParagraph"/>
+        <w:pStyle w:val="oancuaDanhsach"/>
         <w:numPr>
           <w:ilvl w:val="0"/>
           <w:numId w:val="12"/>
@@ -2794,7 +2788,7 @@
     </w:p>
     <w:p>
       <w:pPr>
-        <w:pStyle w:val="ListParagraph"/>
+        <w:pStyle w:val="oancuaDanhsach"/>
         <w:numPr>
           <w:ilvl w:val="1"/>
           <w:numId w:val="12"/>
@@ -2817,7 +2811,7 @@
     </w:p>
     <w:p>
       <w:pPr>
-        <w:pStyle w:val="ListParagraph"/>
+        <w:pStyle w:val="oancuaDanhsach"/>
         <w:numPr>
           <w:ilvl w:val="1"/>
           <w:numId w:val="12"/>
@@ -2840,7 +2834,7 @@
     </w:p>
     <w:p>
       <w:pPr>
-        <w:pStyle w:val="ListParagraph"/>
+        <w:pStyle w:val="oancuaDanhsach"/>
         <w:numPr>
           <w:ilvl w:val="2"/>
           <w:numId w:val="12"/>
@@ -2863,7 +2857,7 @@
     </w:p>
     <w:p>
       <w:pPr>
-        <w:pStyle w:val="ListParagraph"/>
+        <w:pStyle w:val="oancuaDanhsach"/>
         <w:numPr>
           <w:ilvl w:val="2"/>
           <w:numId w:val="12"/>
@@ -2886,7 +2880,7 @@
     </w:p>
     <w:p>
       <w:pPr>
-        <w:pStyle w:val="ListParagraph"/>
+        <w:pStyle w:val="oancuaDanhsach"/>
         <w:numPr>
           <w:ilvl w:val="2"/>
           <w:numId w:val="41"/>
@@ -4506,7 +4500,19 @@
               </w:numPr>
             </w:pPr>
             <w:r>
-              <w:t>Nhân viên xem xét khả năng của tài xế, tìm xe còn trống</w:t>
+              <w:t>Nhân viên xem xét khả năng của tài xế</w:t>
+            </w:r>
+            <w:r>
+              <w:t xml:space="preserve"> (</w:t>
+            </w:r>
+            <w:r>
+              <w:t>khả năng chạy đường ngắn/dài, bằng lái thuộc loại D/E/F, có chạy được ban đêm hay không, chạy được tuyế</w:t>
+            </w:r>
+            <w:r>
+              <w:t>n này hay không</w:t>
+            </w:r>
+            <w:r>
+              <w:t>)</w:t>
             </w:r>
           </w:p>
           <w:p>
@@ -4518,7 +4524,23 @@
               </w:numPr>
             </w:pPr>
             <w:r>
-              <w:t>Nhân viên lên kế hoạch mở chuyến</w:t>
+              <w:t xml:space="preserve">Nhân viên </w:t>
+            </w:r>
+            <w:r>
+              <w:t>tìm xe còn trống</w:t>
+            </w:r>
+            <w:r>
+              <w:t xml:space="preserve"> (</w:t>
+            </w:r>
+            <w:r>
+              <w:t xml:space="preserve">thuộc loại xe giường nằm/ghế ngồi, số </w:t>
+            </w:r>
+            <w:r>
+              <w:lastRenderedPageBreak/>
+              <w:t>lượng ghế, biển số</w:t>
+            </w:r>
+            <w:r>
+              <w:t xml:space="preserve"> xe)</w:t>
             </w:r>
           </w:p>
           <w:p>
@@ -4530,11 +4552,19 @@
               </w:numPr>
             </w:pPr>
             <w:r>
-              <w:t xml:space="preserve">Nhân viên trình bày kế hoạch mở chuyến cho ban giám đốc xem </w:t>
-            </w:r>
-            <w:r>
-              <w:lastRenderedPageBreak/>
-              <w:t>xét</w:t>
+              <w:t>Nhân viên lên kế hoạch mở chuyến</w:t>
+            </w:r>
+          </w:p>
+          <w:p>
+            <w:pPr>
+              <w:pStyle w:val="MyTable1"/>
+              <w:numPr>
+                <w:ilvl w:val="0"/>
+                <w:numId w:val="34"/>
+              </w:numPr>
+            </w:pPr>
+            <w:r>
+              <w:t>Nhân viên trình bày kế hoạch mở chuyến cho ban giám đốc xem xét</w:t>
             </w:r>
           </w:p>
           <w:p>
@@ -4627,7 +4657,31 @@
                 <w:sz w:val="24"/>
                 <w:szCs w:val="24"/>
               </w:rPr>
-              <w:t>Trường hợp bước 5: Nếu giám đốc không phê duyệt kế hoạch mở chuyến, nhân viên phải quay lại bước 4 lập kế hoạch mở chuyến mới.</w:t>
+              <w:t>Trường hợp bước 7</w:t>
+            </w:r>
+            <w:r>
+              <w:rPr>
+                <w:rFonts w:ascii="Times New Roman" w:eastAsia="Times New Roman" w:hAnsi="Times New Roman" w:cs="Times New Roman"/>
+                <w:sz w:val="24"/>
+                <w:szCs w:val="24"/>
+              </w:rPr>
+              <w:t>: Nếu giám đốc không phê duyệt kế hoạch mở chuyến</w:t>
+            </w:r>
+            <w:r>
+              <w:rPr>
+                <w:rFonts w:ascii="Times New Roman" w:eastAsia="Times New Roman" w:hAnsi="Times New Roman" w:cs="Times New Roman"/>
+                <w:sz w:val="24"/>
+                <w:szCs w:val="24"/>
+              </w:rPr>
+              <w:t>, nhân viên phải quay lại bước 5</w:t>
+            </w:r>
+            <w:r>
+              <w:rPr>
+                <w:rFonts w:ascii="Times New Roman" w:eastAsia="Times New Roman" w:hAnsi="Times New Roman" w:cs="Times New Roman"/>
+                <w:sz w:val="24"/>
+                <w:szCs w:val="24"/>
+              </w:rPr>
+              <w:t xml:space="preserve"> lập kế hoạch mở chuyến mới.</w:t>
             </w:r>
           </w:p>
         </w:tc>
@@ -5093,6 +5147,9 @@
             <w:r>
               <w:t>Ban giám đốc đề nghị những chuyến cần sửa</w:t>
             </w:r>
+            <w:r>
+              <w:t xml:space="preserve"> (ngày giờ xuất phát, đổi xe, đổi tài xế)</w:t>
+            </w:r>
           </w:p>
           <w:p>
             <w:pPr>
@@ -5115,7 +5172,37 @@
               </w:numPr>
             </w:pPr>
             <w:r>
-              <w:t>Nhân viên xem xét khả năng của tài xế, tìm xe còn trống</w:t>
+              <w:t>Nhân viên xem xét khả năng của tài xế</w:t>
+            </w:r>
+            <w:r>
+              <w:t xml:space="preserve"> (</w:t>
+            </w:r>
+            <w:r>
+              <w:t>khả năng chạy đường ngắn/dài, bằng lái thuộc loại D/E/F, có chạy được ban đêm hay không, chạy được tuyến này hay không</w:t>
+            </w:r>
+            <w:r>
+              <w:t>)</w:t>
+            </w:r>
+          </w:p>
+          <w:p>
+            <w:pPr>
+              <w:pStyle w:val="MyTable1"/>
+              <w:numPr>
+                <w:ilvl w:val="0"/>
+                <w:numId w:val="35"/>
+              </w:numPr>
+            </w:pPr>
+            <w:r>
+              <w:t>tìm xe còn trống</w:t>
+            </w:r>
+            <w:r>
+              <w:t xml:space="preserve"> (</w:t>
+            </w:r>
+            <w:r>
+              <w:t>thuộc loại xe giường nằm/ghế ngồi, số lượng ghế, biển số</w:t>
+            </w:r>
+            <w:r>
+              <w:t xml:space="preserve"> xe)</w:t>
             </w:r>
           </w:p>
           <w:p>
@@ -5231,7 +5318,31 @@
                 <w:sz w:val="24"/>
                 <w:szCs w:val="24"/>
               </w:rPr>
-              <w:t>Trường hợp bước 6: Nếu giám đốc không phê duyệt kế hoạch sửa chuyến, nhân viên phải quay lại bước 5 lập kế hoạch sửa chuyến mới.</w:t>
+              <w:t>Trường hợp bước 8</w:t>
+            </w:r>
+            <w:r>
+              <w:rPr>
+                <w:rFonts w:ascii="Times New Roman" w:eastAsia="Times New Roman" w:hAnsi="Times New Roman" w:cs="Times New Roman"/>
+                <w:sz w:val="24"/>
+                <w:szCs w:val="24"/>
+              </w:rPr>
+              <w:t>: Nếu giám đốc không phê duyệt kế hoạch sửa chuyến</w:t>
+            </w:r>
+            <w:r>
+              <w:rPr>
+                <w:rFonts w:ascii="Times New Roman" w:eastAsia="Times New Roman" w:hAnsi="Times New Roman" w:cs="Times New Roman"/>
+                <w:sz w:val="24"/>
+                <w:szCs w:val="24"/>
+              </w:rPr>
+              <w:t>, nhân viên phải quay lại bước 6</w:t>
+            </w:r>
+            <w:r>
+              <w:rPr>
+                <w:rFonts w:ascii="Times New Roman" w:eastAsia="Times New Roman" w:hAnsi="Times New Roman" w:cs="Times New Roman"/>
+                <w:sz w:val="24"/>
+                <w:szCs w:val="24"/>
+              </w:rPr>
+              <w:t xml:space="preserve"> lập kế hoạch sửa chuyến mới.</w:t>
             </w:r>
           </w:p>
         </w:tc>
@@ -5239,7 +5350,7 @@
     </w:tbl>
     <w:p>
       <w:pPr>
-        <w:pStyle w:val="ListParagraph"/>
+        <w:pStyle w:val="oancuaDanhsach"/>
         <w:numPr>
           <w:ilvl w:val="0"/>
           <w:numId w:val="38"/>
@@ -5254,7 +5365,7 @@
     </w:p>
     <w:p>
       <w:pPr>
-        <w:pStyle w:val="ListParagraph"/>
+        <w:pStyle w:val="oancuaDanhsach"/>
         <w:numPr>
           <w:ilvl w:val="0"/>
           <w:numId w:val="38"/>
@@ -5269,7 +5380,7 @@
     </w:p>
     <w:p>
       <w:pPr>
-        <w:pStyle w:val="ListParagraph"/>
+        <w:pStyle w:val="oancuaDanhsach"/>
         <w:numPr>
           <w:ilvl w:val="0"/>
           <w:numId w:val="38"/>
@@ -5284,7 +5395,7 @@
     </w:p>
     <w:p>
       <w:pPr>
-        <w:pStyle w:val="ListParagraph"/>
+        <w:pStyle w:val="oancuaDanhsach"/>
         <w:numPr>
           <w:ilvl w:val="1"/>
           <w:numId w:val="38"/>
@@ -5299,7 +5410,7 @@
     </w:p>
     <w:p>
       <w:pPr>
-        <w:pStyle w:val="ListParagraph"/>
+        <w:pStyle w:val="oancuaDanhsach"/>
         <w:numPr>
           <w:ilvl w:val="1"/>
           <w:numId w:val="38"/>
@@ -5314,7 +5425,7 @@
     </w:p>
     <w:p>
       <w:pPr>
-        <w:pStyle w:val="ListParagraph"/>
+        <w:pStyle w:val="oancuaDanhsach"/>
         <w:numPr>
           <w:ilvl w:val="2"/>
           <w:numId w:val="38"/>
@@ -5329,7 +5440,7 @@
     </w:p>
     <w:p>
       <w:pPr>
-        <w:pStyle w:val="ListParagraph"/>
+        <w:pStyle w:val="oancuaDanhsach"/>
         <w:numPr>
           <w:ilvl w:val="2"/>
           <w:numId w:val="38"/>
@@ -5344,7 +5455,7 @@
     </w:p>
     <w:p>
       <w:pPr>
-        <w:pStyle w:val="ListParagraph"/>
+        <w:pStyle w:val="oancuaDanhsach"/>
         <w:numPr>
           <w:ilvl w:val="2"/>
           <w:numId w:val="38"/>
@@ -5359,7 +5470,7 @@
     </w:p>
     <w:p>
       <w:pPr>
-        <w:pStyle w:val="ListParagraph"/>
+        <w:pStyle w:val="oancuaDanhsach"/>
         <w:numPr>
           <w:ilvl w:val="2"/>
           <w:numId w:val="38"/>
@@ -5374,7 +5485,7 @@
     </w:p>
     <w:p>
       <w:pPr>
-        <w:pStyle w:val="ListParagraph"/>
+        <w:pStyle w:val="oancuaDanhsach"/>
         <w:numPr>
           <w:ilvl w:val="2"/>
           <w:numId w:val="38"/>
@@ -5389,7 +5500,7 @@
     </w:p>
     <w:p>
       <w:pPr>
-        <w:pStyle w:val="ListParagraph"/>
+        <w:pStyle w:val="oancuaDanhsach"/>
         <w:numPr>
           <w:ilvl w:val="2"/>
           <w:numId w:val="38"/>
@@ -5404,7 +5515,7 @@
     </w:p>
     <w:p>
       <w:pPr>
-        <w:pStyle w:val="ListParagraph"/>
+        <w:pStyle w:val="oancuaDanhsach"/>
         <w:numPr>
           <w:ilvl w:val="2"/>
           <w:numId w:val="38"/>
@@ -5419,7 +5530,7 @@
     </w:p>
     <w:p>
       <w:pPr>
-        <w:pStyle w:val="ListParagraph"/>
+        <w:pStyle w:val="oancuaDanhsach"/>
         <w:numPr>
           <w:ilvl w:val="2"/>
           <w:numId w:val="38"/>
@@ -5434,7 +5545,7 @@
     </w:p>
     <w:p>
       <w:pPr>
-        <w:pStyle w:val="ListParagraph"/>
+        <w:pStyle w:val="oancuaDanhsach"/>
         <w:numPr>
           <w:ilvl w:val="2"/>
           <w:numId w:val="38"/>
@@ -5449,7 +5560,7 @@
     </w:p>
     <w:p>
       <w:pPr>
-        <w:pStyle w:val="ListParagraph"/>
+        <w:pStyle w:val="oancuaDanhsach"/>
         <w:numPr>
           <w:ilvl w:val="2"/>
           <w:numId w:val="38"/>
@@ -5464,7 +5575,7 @@
     </w:p>
     <w:p>
       <w:pPr>
-        <w:pStyle w:val="ListParagraph"/>
+        <w:pStyle w:val="oancuaDanhsach"/>
         <w:numPr>
           <w:ilvl w:val="2"/>
           <w:numId w:val="38"/>
@@ -5479,7 +5590,7 @@
     </w:p>
     <w:p>
       <w:pPr>
-        <w:pStyle w:val="ListParagraph"/>
+        <w:pStyle w:val="oancuaDanhsach"/>
         <w:numPr>
           <w:ilvl w:val="2"/>
           <w:numId w:val="38"/>
@@ -5494,7 +5605,7 @@
     </w:p>
     <w:p>
       <w:pPr>
-        <w:pStyle w:val="ListParagraph"/>
+        <w:pStyle w:val="oancuaDanhsach"/>
         <w:numPr>
           <w:ilvl w:val="2"/>
           <w:numId w:val="41"/>
@@ -5960,17 +6071,7 @@
                 <w:sz w:val="24"/>
                 <w:szCs w:val="24"/>
               </w:rPr>
-              <w:t xml:space="preserve">Sau khi ta đã có trạm bắt đầu, trạm kết thúc và các trạm trung gian, </w:t>
-            </w:r>
-            <w:r>
-              <w:rPr>
-                <w:rFonts w:ascii="Times New Roman" w:eastAsia="Times New Roman" w:hAnsi="Times New Roman" w:cs="Times New Roman"/>
-                <w:color w:val="000000"/>
-                <w:sz w:val="24"/>
-                <w:szCs w:val="24"/>
-              </w:rPr>
-              <w:lastRenderedPageBreak/>
-              <w:t>ta tìm các đường đi giữa 2 trạm kề nhau.</w:t>
+              <w:t>Sau khi ta đã có trạm bắt đầu, trạm kết thúc và các trạm trung gian, ta tìm các đường đi giữa 2 trạm kề nhau.</w:t>
             </w:r>
           </w:p>
           <w:p>
@@ -6208,7 +6309,6 @@
                 <w:sz w:val="24"/>
                 <w:szCs w:val="24"/>
               </w:rPr>
-              <w:lastRenderedPageBreak/>
               <w:t>Dòng thay thế</w:t>
             </w:r>
           </w:p>
@@ -6255,7 +6355,7 @@
     </w:tbl>
     <w:p>
       <w:pPr>
-        <w:pStyle w:val="ListParagraph"/>
+        <w:pStyle w:val="oancuaDanhsach"/>
         <w:numPr>
           <w:ilvl w:val="0"/>
           <w:numId w:val="8"/>
@@ -6279,7 +6379,7 @@
     </w:p>
     <w:p>
       <w:pPr>
-        <w:pStyle w:val="ListParagraph"/>
+        <w:pStyle w:val="oancuaDanhsach"/>
         <w:numPr>
           <w:ilvl w:val="2"/>
           <w:numId w:val="8"/>
@@ -6302,7 +6402,7 @@
     </w:p>
     <w:p>
       <w:pPr>
-        <w:pStyle w:val="ListParagraph"/>
+        <w:pStyle w:val="oancuaDanhsach"/>
         <w:numPr>
           <w:ilvl w:val="2"/>
           <w:numId w:val="41"/>
@@ -6636,7 +6736,11 @@
               <w:t xml:space="preserve">, </w:t>
             </w:r>
             <w:r>
-              <w:t xml:space="preserve">Bộ phận kế toán tổng hợp thông tin thiếu sót thì giám đốc sẽ yêu cầu tổng hợp lại </w:t>
+              <w:t xml:space="preserve">Bộ phận kế toán tổng hợp thông tin thiếu sót thì </w:t>
+            </w:r>
+            <w:r>
+              <w:lastRenderedPageBreak/>
+              <w:t xml:space="preserve">giám đốc sẽ yêu cầu tổng hợp lại </w:t>
             </w:r>
           </w:p>
         </w:tc>
@@ -6653,6 +6757,7 @@
         <w:contextualSpacing w:val="0"/>
       </w:pPr>
       <w:r>
+        <w:lastRenderedPageBreak/>
         <w:t>Use case Báo Cáo</w:t>
       </w:r>
     </w:p>
@@ -7014,17 +7119,7 @@
                 <w:sz w:val="24"/>
                 <w:szCs w:val="24"/>
               </w:rPr>
-              <w:t xml:space="preserve">UC bắt đầu khi ban giám đốc yêu cầu bộ phận nhân viên thực hiện báo cáo </w:t>
-            </w:r>
-            <w:r>
-              <w:rPr>
-                <w:rFonts w:ascii="Times New Roman" w:eastAsia="Times New Roman" w:hAnsi="Times New Roman" w:cs="Times New Roman"/>
-                <w:color w:val="000000"/>
-                <w:sz w:val="24"/>
-                <w:szCs w:val="24"/>
-              </w:rPr>
-              <w:lastRenderedPageBreak/>
-              <w:t>hoạt động kinh doanh</w:t>
+              <w:t>UC bắt đầu khi ban giám đốc yêu cầu bộ phận nhân viên thực hiện báo cáo hoạt động kinh doanh</w:t>
             </w:r>
           </w:p>
         </w:tc>
@@ -7067,7 +7162,6 @@
                 <w:sz w:val="24"/>
                 <w:szCs w:val="24"/>
               </w:rPr>
-              <w:lastRenderedPageBreak/>
               <w:t>Dòng cơ bản</w:t>
             </w:r>
           </w:p>
@@ -7252,7 +7346,7 @@
     </w:p>
     <w:p>
       <w:pPr>
-        <w:pStyle w:val="ListParagraph"/>
+        <w:pStyle w:val="oancuaDanhsach"/>
         <w:numPr>
           <w:ilvl w:val="0"/>
           <w:numId w:val="42"/>
@@ -7277,7 +7371,7 @@
     </w:p>
     <w:p>
       <w:pPr>
-        <w:pStyle w:val="ListParagraph"/>
+        <w:pStyle w:val="oancuaDanhsach"/>
         <w:numPr>
           <w:ilvl w:val="0"/>
           <w:numId w:val="42"/>
@@ -7302,7 +7396,7 @@
     </w:p>
     <w:p>
       <w:pPr>
-        <w:pStyle w:val="ListParagraph"/>
+        <w:pStyle w:val="oancuaDanhsach"/>
         <w:numPr>
           <w:ilvl w:val="0"/>
           <w:numId w:val="42"/>
@@ -7327,7 +7421,7 @@
     </w:p>
     <w:p>
       <w:pPr>
-        <w:pStyle w:val="ListParagraph"/>
+        <w:pStyle w:val="oancuaDanhsach"/>
         <w:numPr>
           <w:ilvl w:val="1"/>
           <w:numId w:val="42"/>
@@ -7352,7 +7446,7 @@
     </w:p>
     <w:p>
       <w:pPr>
-        <w:pStyle w:val="ListParagraph"/>
+        <w:pStyle w:val="oancuaDanhsach"/>
         <w:numPr>
           <w:ilvl w:val="1"/>
           <w:numId w:val="42"/>
@@ -7377,7 +7471,7 @@
     </w:p>
     <w:p>
       <w:pPr>
-        <w:pStyle w:val="ListParagraph"/>
+        <w:pStyle w:val="oancuaDanhsach"/>
         <w:numPr>
           <w:ilvl w:val="1"/>
           <w:numId w:val="42"/>
@@ -7416,7 +7510,7 @@
     </w:p>
     <w:tbl>
       <w:tblPr>
-        <w:tblStyle w:val="TableGrid"/>
+        <w:tblStyle w:val="LiBang"/>
         <w:tblW w:w="0" w:type="auto"/>
         <w:tblInd w:w="360" w:type="dxa"/>
         <w:tblLayout w:type="fixed"/>
@@ -7577,10 +7671,10 @@
                   <v:path o:extrusionok="f" gradientshapeok="t" o:connecttype="rect"/>
                   <o:lock v:ext="edit" aspectratio="t"/>
                 </v:shapetype>
-                <v:shape id="_x0000_i1025" type="#_x0000_t75" style="width:405.75pt;height:488.25pt" o:ole="">
+                <v:shape id="_x0000_i1025" type="#_x0000_t75" style="width:405.6pt;height:488.4pt" o:ole="">
                   <v:imagedata r:id="rId8" o:title=""/>
                 </v:shape>
-                <o:OLEObject Type="Embed" ProgID="PBrush" ShapeID="_x0000_i1025" DrawAspect="Content" ObjectID="_1568318973" r:id="rId9"/>
+                <o:OLEObject Type="Embed" ProgID="PBrush" ShapeID="_x0000_i1025" DrawAspect="Content" ObjectID="_1568465544" r:id="rId9"/>
               </w:object>
             </w:r>
           </w:p>
@@ -7603,7 +7697,7 @@
     </w:p>
     <w:tbl>
       <w:tblPr>
-        <w:tblStyle w:val="TableGrid"/>
+        <w:tblStyle w:val="LiBang"/>
         <w:tblW w:w="0" w:type="auto"/>
         <w:tblInd w:w="360" w:type="dxa"/>
         <w:tblLayout w:type="fixed"/>
@@ -7804,7 +7898,7 @@
     </w:p>
     <w:tbl>
       <w:tblPr>
-        <w:tblStyle w:val="TableGrid"/>
+        <w:tblStyle w:val="LiBang"/>
         <w:tblW w:w="0" w:type="auto"/>
         <w:tblInd w:w="360" w:type="dxa"/>
         <w:tblLayout w:type="fixed"/>
@@ -8012,7 +8106,7 @@
     </w:p>
     <w:tbl>
       <w:tblPr>
-        <w:tblStyle w:val="TableGrid"/>
+        <w:tblStyle w:val="LiBang"/>
         <w:tblW w:w="0" w:type="auto"/>
         <w:tblInd w:w="360" w:type="dxa"/>
         <w:tblLook w:val="04A0" w:firstRow="1" w:lastRow="0" w:firstColumn="1" w:lastColumn="0" w:noHBand="0" w:noVBand="1"/>
@@ -8198,7 +8292,7 @@
     </w:tbl>
     <w:p>
       <w:pPr>
-        <w:pStyle w:val="ListParagraph"/>
+        <w:pStyle w:val="oancuaDanhsach"/>
         <w:numPr>
           <w:ilvl w:val="0"/>
           <w:numId w:val="13"/>
@@ -8221,7 +8315,7 @@
     </w:p>
     <w:p>
       <w:pPr>
-        <w:pStyle w:val="ListParagraph"/>
+        <w:pStyle w:val="oancuaDanhsach"/>
         <w:numPr>
           <w:ilvl w:val="0"/>
           <w:numId w:val="13"/>
@@ -8244,7 +8338,7 @@
     </w:p>
     <w:p>
       <w:pPr>
-        <w:pStyle w:val="ListParagraph"/>
+        <w:pStyle w:val="oancuaDanhsach"/>
         <w:numPr>
           <w:ilvl w:val="0"/>
           <w:numId w:val="13"/>
@@ -8267,7 +8361,7 @@
     </w:p>
     <w:p>
       <w:pPr>
-        <w:pStyle w:val="ListParagraph"/>
+        <w:pStyle w:val="oancuaDanhsach"/>
         <w:numPr>
           <w:ilvl w:val="1"/>
           <w:numId w:val="13"/>
@@ -8290,7 +8384,7 @@
     </w:p>
     <w:p>
       <w:pPr>
-        <w:pStyle w:val="ListParagraph"/>
+        <w:pStyle w:val="oancuaDanhsach"/>
         <w:numPr>
           <w:ilvl w:val="1"/>
           <w:numId w:val="13"/>
@@ -8313,7 +8407,7 @@
     </w:p>
     <w:p>
       <w:pPr>
-        <w:pStyle w:val="ListParagraph"/>
+        <w:pStyle w:val="oancuaDanhsach"/>
         <w:numPr>
           <w:ilvl w:val="1"/>
           <w:numId w:val="13"/>
@@ -8336,7 +8430,7 @@
     </w:p>
     <w:p>
       <w:pPr>
-        <w:pStyle w:val="ListParagraph"/>
+        <w:pStyle w:val="oancuaDanhsach"/>
         <w:numPr>
           <w:ilvl w:val="2"/>
           <w:numId w:val="13"/>
@@ -8359,7 +8453,7 @@
     </w:p>
     <w:p>
       <w:pPr>
-        <w:pStyle w:val="ListParagraph"/>
+        <w:pStyle w:val="oancuaDanhsach"/>
         <w:numPr>
           <w:ilvl w:val="2"/>
           <w:numId w:val="13"/>
@@ -8382,7 +8476,7 @@
     </w:p>
     <w:p>
       <w:pPr>
-        <w:pStyle w:val="ListParagraph"/>
+        <w:pStyle w:val="oancuaDanhsach"/>
         <w:numPr>
           <w:ilvl w:val="2"/>
           <w:numId w:val="42"/>
@@ -8406,7 +8500,7 @@
     </w:p>
     <w:tbl>
       <w:tblPr>
-        <w:tblStyle w:val="TableGrid"/>
+        <w:tblStyle w:val="LiBang"/>
         <w:tblW w:w="0" w:type="auto"/>
         <w:tblInd w:w="360" w:type="dxa"/>
         <w:tblLayout w:type="fixed"/>
@@ -8613,7 +8707,7 @@
     </w:p>
     <w:tbl>
       <w:tblPr>
-        <w:tblStyle w:val="TableGrid"/>
+        <w:tblStyle w:val="LiBang"/>
         <w:tblW w:w="0" w:type="auto"/>
         <w:tblInd w:w="360" w:type="dxa"/>
         <w:tblLayout w:type="fixed"/>
@@ -8820,7 +8914,7 @@
     </w:p>
     <w:tbl>
       <w:tblPr>
-        <w:tblStyle w:val="TableGrid"/>
+        <w:tblStyle w:val="LiBang"/>
         <w:tblW w:w="0" w:type="auto"/>
         <w:tblInd w:w="360" w:type="dxa"/>
         <w:tblLayout w:type="fixed"/>
@@ -9021,7 +9115,7 @@
     </w:p>
     <w:tbl>
       <w:tblPr>
-        <w:tblStyle w:val="TableGrid"/>
+        <w:tblStyle w:val="LiBang"/>
         <w:tblW w:w="0" w:type="auto"/>
         <w:tblInd w:w="360" w:type="dxa"/>
         <w:tblLayout w:type="fixed"/>
@@ -9222,10 +9316,12 @@
       <w:r>
         <w:t>m đường đi ngắn nhất</w:t>
       </w:r>
+      <w:bookmarkStart w:id="0" w:name="_GoBack"/>
+      <w:bookmarkEnd w:id="0"/>
     </w:p>
     <w:tbl>
       <w:tblPr>
-        <w:tblStyle w:val="TableGrid"/>
+        <w:tblStyle w:val="LiBang"/>
         <w:tblW w:w="0" w:type="auto"/>
         <w:tblInd w:w="360" w:type="dxa"/>
         <w:tblLayout w:type="fixed"/>
@@ -9565,7 +9661,7 @@
     </w:p>
     <w:tbl>
       <w:tblPr>
-        <w:tblStyle w:val="TableGrid"/>
+        <w:tblStyle w:val="LiBang"/>
         <w:tblW w:w="0" w:type="auto"/>
         <w:tblInd w:w="360" w:type="dxa"/>
         <w:tblLayout w:type="fixed"/>
@@ -9771,7 +9867,7 @@
     </w:p>
     <w:tbl>
       <w:tblPr>
-        <w:tblStyle w:val="TableGrid"/>
+        <w:tblStyle w:val="LiBang"/>
         <w:tblW w:w="0" w:type="auto"/>
         <w:tblInd w:w="360" w:type="dxa"/>
         <w:tblLayout w:type="fixed"/>
@@ -9964,7 +10060,7 @@
     </w:tbl>
     <w:p>
       <w:pPr>
-        <w:pStyle w:val="ListParagraph"/>
+        <w:pStyle w:val="oancuaDanhsach"/>
         <w:numPr>
           <w:ilvl w:val="0"/>
           <w:numId w:val="40"/>
@@ -9987,7 +10083,7 @@
     </w:p>
     <w:p>
       <w:pPr>
-        <w:pStyle w:val="ListParagraph"/>
+        <w:pStyle w:val="oancuaDanhsach"/>
         <w:numPr>
           <w:ilvl w:val="0"/>
           <w:numId w:val="40"/>
@@ -10010,7 +10106,7 @@
     </w:p>
     <w:p>
       <w:pPr>
-        <w:pStyle w:val="ListParagraph"/>
+        <w:pStyle w:val="oancuaDanhsach"/>
         <w:numPr>
           <w:ilvl w:val="0"/>
           <w:numId w:val="40"/>
@@ -10033,7 +10129,7 @@
     </w:p>
     <w:p>
       <w:pPr>
-        <w:pStyle w:val="ListParagraph"/>
+        <w:pStyle w:val="oancuaDanhsach"/>
         <w:numPr>
           <w:ilvl w:val="1"/>
           <w:numId w:val="40"/>
@@ -10056,7 +10152,7 @@
     </w:p>
     <w:p>
       <w:pPr>
-        <w:pStyle w:val="ListParagraph"/>
+        <w:pStyle w:val="oancuaDanhsach"/>
         <w:numPr>
           <w:ilvl w:val="1"/>
           <w:numId w:val="40"/>
@@ -10079,7 +10175,7 @@
     </w:p>
     <w:p>
       <w:pPr>
-        <w:pStyle w:val="ListParagraph"/>
+        <w:pStyle w:val="oancuaDanhsach"/>
         <w:numPr>
           <w:ilvl w:val="1"/>
           <w:numId w:val="40"/>
@@ -10102,7 +10198,7 @@
     </w:p>
     <w:p>
       <w:pPr>
-        <w:pStyle w:val="ListParagraph"/>
+        <w:pStyle w:val="oancuaDanhsach"/>
         <w:numPr>
           <w:ilvl w:val="2"/>
           <w:numId w:val="40"/>
@@ -10125,7 +10221,7 @@
     </w:p>
     <w:p>
       <w:pPr>
-        <w:pStyle w:val="ListParagraph"/>
+        <w:pStyle w:val="oancuaDanhsach"/>
         <w:numPr>
           <w:ilvl w:val="2"/>
           <w:numId w:val="40"/>
@@ -10148,7 +10244,7 @@
     </w:p>
     <w:p>
       <w:pPr>
-        <w:pStyle w:val="ListParagraph"/>
+        <w:pStyle w:val="oancuaDanhsach"/>
         <w:numPr>
           <w:ilvl w:val="2"/>
           <w:numId w:val="40"/>
@@ -10171,7 +10267,7 @@
     </w:p>
     <w:p>
       <w:pPr>
-        <w:pStyle w:val="ListParagraph"/>
+        <w:pStyle w:val="oancuaDanhsach"/>
         <w:numPr>
           <w:ilvl w:val="2"/>
           <w:numId w:val="40"/>
@@ -10194,7 +10290,7 @@
     </w:p>
     <w:p>
       <w:pPr>
-        <w:pStyle w:val="ListParagraph"/>
+        <w:pStyle w:val="oancuaDanhsach"/>
         <w:numPr>
           <w:ilvl w:val="2"/>
           <w:numId w:val="40"/>
@@ -10217,7 +10313,7 @@
     </w:p>
     <w:p>
       <w:pPr>
-        <w:pStyle w:val="ListParagraph"/>
+        <w:pStyle w:val="oancuaDanhsach"/>
         <w:numPr>
           <w:ilvl w:val="2"/>
           <w:numId w:val="40"/>
@@ -10240,7 +10336,7 @@
     </w:p>
     <w:p>
       <w:pPr>
-        <w:pStyle w:val="ListParagraph"/>
+        <w:pStyle w:val="oancuaDanhsach"/>
         <w:numPr>
           <w:ilvl w:val="2"/>
           <w:numId w:val="40"/>
@@ -10263,7 +10359,7 @@
     </w:p>
     <w:p>
       <w:pPr>
-        <w:pStyle w:val="ListParagraph"/>
+        <w:pStyle w:val="oancuaDanhsach"/>
         <w:numPr>
           <w:ilvl w:val="2"/>
           <w:numId w:val="40"/>
@@ -10286,7 +10382,7 @@
     </w:p>
     <w:p>
       <w:pPr>
-        <w:pStyle w:val="ListParagraph"/>
+        <w:pStyle w:val="oancuaDanhsach"/>
         <w:numPr>
           <w:ilvl w:val="2"/>
           <w:numId w:val="40"/>
@@ -10309,7 +10405,7 @@
     </w:p>
     <w:p>
       <w:pPr>
-        <w:pStyle w:val="ListParagraph"/>
+        <w:pStyle w:val="oancuaDanhsach"/>
         <w:numPr>
           <w:ilvl w:val="2"/>
           <w:numId w:val="40"/>
@@ -10342,7 +10438,7 @@
     </w:p>
     <w:p>
       <w:pPr>
-        <w:pStyle w:val="ListParagraph"/>
+        <w:pStyle w:val="oancuaDanhsach"/>
         <w:numPr>
           <w:ilvl w:val="0"/>
           <w:numId w:val="19"/>
@@ -10365,7 +10461,7 @@
     </w:p>
     <w:p>
       <w:pPr>
-        <w:pStyle w:val="ListParagraph"/>
+        <w:pStyle w:val="oancuaDanhsach"/>
         <w:numPr>
           <w:ilvl w:val="0"/>
           <w:numId w:val="22"/>
@@ -10388,7 +10484,7 @@
     </w:p>
     <w:p>
       <w:pPr>
-        <w:pStyle w:val="ListParagraph"/>
+        <w:pStyle w:val="oancuaDanhsach"/>
         <w:numPr>
           <w:ilvl w:val="0"/>
           <w:numId w:val="22"/>
@@ -10411,7 +10507,7 @@
     </w:p>
     <w:p>
       <w:pPr>
-        <w:pStyle w:val="ListParagraph"/>
+        <w:pStyle w:val="oancuaDanhsach"/>
         <w:numPr>
           <w:ilvl w:val="0"/>
           <w:numId w:val="22"/>
@@ -10434,7 +10530,7 @@
     </w:p>
     <w:p>
       <w:pPr>
-        <w:pStyle w:val="ListParagraph"/>
+        <w:pStyle w:val="oancuaDanhsach"/>
         <w:numPr>
           <w:ilvl w:val="0"/>
           <w:numId w:val="22"/>
@@ -10457,7 +10553,7 @@
     </w:p>
     <w:p>
       <w:pPr>
-        <w:pStyle w:val="ListParagraph"/>
+        <w:pStyle w:val="oancuaDanhsach"/>
         <w:numPr>
           <w:ilvl w:val="0"/>
           <w:numId w:val="14"/>
@@ -10480,7 +10576,7 @@
     </w:p>
     <w:p>
       <w:pPr>
-        <w:pStyle w:val="ListParagraph"/>
+        <w:pStyle w:val="oancuaDanhsach"/>
         <w:numPr>
           <w:ilvl w:val="0"/>
           <w:numId w:val="14"/>
@@ -10503,7 +10599,7 @@
     </w:p>
     <w:p>
       <w:pPr>
-        <w:pStyle w:val="ListParagraph"/>
+        <w:pStyle w:val="oancuaDanhsach"/>
         <w:numPr>
           <w:ilvl w:val="0"/>
           <w:numId w:val="14"/>
@@ -10526,7 +10622,7 @@
     </w:p>
     <w:p>
       <w:pPr>
-        <w:pStyle w:val="ListParagraph"/>
+        <w:pStyle w:val="oancuaDanhsach"/>
         <w:numPr>
           <w:ilvl w:val="0"/>
           <w:numId w:val="14"/>
@@ -10549,7 +10645,7 @@
     </w:p>
     <w:p>
       <w:pPr>
-        <w:pStyle w:val="ListParagraph"/>
+        <w:pStyle w:val="oancuaDanhsach"/>
         <w:numPr>
           <w:ilvl w:val="1"/>
           <w:numId w:val="14"/>
@@ -10572,7 +10668,7 @@
     </w:p>
     <w:p>
       <w:pPr>
-        <w:pStyle w:val="ListParagraph"/>
+        <w:pStyle w:val="oancuaDanhsach"/>
         <w:numPr>
           <w:ilvl w:val="0"/>
           <w:numId w:val="46"/>
@@ -10597,7 +10693,7 @@
     </w:p>
     <w:p>
       <w:pPr>
-        <w:pStyle w:val="ListParagraph"/>
+        <w:pStyle w:val="oancuaDanhsach"/>
         <w:numPr>
           <w:ilvl w:val="0"/>
           <w:numId w:val="46"/>
@@ -10622,7 +10718,7 @@
     </w:p>
     <w:p>
       <w:pPr>
-        <w:pStyle w:val="ListParagraph"/>
+        <w:pStyle w:val="oancuaDanhsach"/>
         <w:numPr>
           <w:ilvl w:val="0"/>
           <w:numId w:val="46"/>
@@ -10647,7 +10743,7 @@
     </w:p>
     <w:p>
       <w:pPr>
-        <w:pStyle w:val="ListParagraph"/>
+        <w:pStyle w:val="oancuaDanhsach"/>
         <w:numPr>
           <w:ilvl w:val="0"/>
           <w:numId w:val="46"/>
@@ -10687,7 +10783,7 @@
     </w:p>
     <w:tbl>
       <w:tblPr>
-        <w:tblStyle w:val="TableGrid"/>
+        <w:tblStyle w:val="LiBang"/>
         <w:tblW w:w="0" w:type="auto"/>
         <w:tblInd w:w="360" w:type="dxa"/>
         <w:tblLook w:val="04A0" w:firstRow="1" w:lastRow="0" w:firstColumn="1" w:lastColumn="0" w:noHBand="0" w:noVBand="1"/>
@@ -10840,7 +10936,7 @@
     </w:p>
     <w:tbl>
       <w:tblPr>
-        <w:tblStyle w:val="TableGrid"/>
+        <w:tblStyle w:val="LiBang"/>
         <w:tblW w:w="0" w:type="auto"/>
         <w:tblInd w:w="360" w:type="dxa"/>
         <w:tblLook w:val="04A0" w:firstRow="1" w:lastRow="0" w:firstColumn="1" w:lastColumn="0" w:noHBand="0" w:noVBand="1"/>
@@ -10979,7 +11075,7 @@
     </w:p>
     <w:tbl>
       <w:tblPr>
-        <w:tblStyle w:val="TableGrid"/>
+        <w:tblStyle w:val="LiBang"/>
         <w:tblW w:w="0" w:type="auto"/>
         <w:tblInd w:w="360" w:type="dxa"/>
         <w:tblLook w:val="04A0" w:firstRow="1" w:lastRow="0" w:firstColumn="1" w:lastColumn="0" w:noHBand="0" w:noVBand="1"/>
@@ -11102,7 +11198,7 @@
     </w:p>
     <w:tbl>
       <w:tblPr>
-        <w:tblStyle w:val="TableGrid"/>
+        <w:tblStyle w:val="LiBang"/>
         <w:tblW w:w="0" w:type="auto"/>
         <w:tblInd w:w="360" w:type="dxa"/>
         <w:tblLook w:val="04A0" w:firstRow="1" w:lastRow="0" w:firstColumn="1" w:lastColumn="0" w:noHBand="0" w:noVBand="1"/>
@@ -11225,7 +11321,7 @@
     </w:p>
     <w:tbl>
       <w:tblPr>
-        <w:tblStyle w:val="TableGrid"/>
+        <w:tblStyle w:val="LiBang"/>
         <w:tblW w:w="0" w:type="auto"/>
         <w:tblInd w:w="360" w:type="dxa"/>
         <w:tblLook w:val="04A0" w:firstRow="1" w:lastRow="0" w:firstColumn="1" w:lastColumn="0" w:noHBand="0" w:noVBand="1"/>
@@ -11348,7 +11444,7 @@
     </w:p>
     <w:tbl>
       <w:tblPr>
-        <w:tblStyle w:val="TableGrid"/>
+        <w:tblStyle w:val="LiBang"/>
         <w:tblW w:w="0" w:type="auto"/>
         <w:tblInd w:w="360" w:type="dxa"/>
         <w:tblLook w:val="04A0" w:firstRow="1" w:lastRow="0" w:firstColumn="1" w:lastColumn="0" w:noHBand="0" w:noVBand="1"/>
@@ -11454,7 +11550,7 @@
     </w:p>
     <w:tbl>
       <w:tblPr>
-        <w:tblStyle w:val="TableGrid"/>
+        <w:tblStyle w:val="LiBang"/>
         <w:tblW w:w="0" w:type="auto"/>
         <w:tblInd w:w="360" w:type="dxa"/>
         <w:tblLook w:val="04A0" w:firstRow="1" w:lastRow="0" w:firstColumn="1" w:lastColumn="0" w:noHBand="0" w:noVBand="1"/>
@@ -11580,7 +11676,7 @@
     </w:p>
     <w:tbl>
       <w:tblPr>
-        <w:tblStyle w:val="TableGrid"/>
+        <w:tblStyle w:val="LiBang"/>
         <w:tblW w:w="0" w:type="auto"/>
         <w:tblInd w:w="360" w:type="dxa"/>
         <w:tblLook w:val="04A0" w:firstRow="1" w:lastRow="0" w:firstColumn="1" w:lastColumn="0" w:noHBand="0" w:noVBand="1"/>
@@ -11694,7 +11790,7 @@
     </w:p>
     <w:tbl>
       <w:tblPr>
-        <w:tblStyle w:val="TableGrid"/>
+        <w:tblStyle w:val="LiBang"/>
         <w:tblW w:w="0" w:type="auto"/>
         <w:tblInd w:w="360" w:type="dxa"/>
         <w:tblLook w:val="04A0" w:firstRow="1" w:lastRow="0" w:firstColumn="1" w:lastColumn="0" w:noHBand="0" w:noVBand="1"/>
@@ -11809,7 +11905,7 @@
     </w:p>
     <w:tbl>
       <w:tblPr>
-        <w:tblStyle w:val="TableGrid"/>
+        <w:tblStyle w:val="LiBang"/>
         <w:tblW w:w="0" w:type="auto"/>
         <w:tblInd w:w="360" w:type="dxa"/>
         <w:tblLook w:val="04A0" w:firstRow="1" w:lastRow="0" w:firstColumn="1" w:lastColumn="0" w:noHBand="0" w:noVBand="1"/>
@@ -11923,7 +12019,7 @@
     </w:p>
     <w:tbl>
       <w:tblPr>
-        <w:tblStyle w:val="TableGrid"/>
+        <w:tblStyle w:val="LiBang"/>
         <w:tblW w:w="0" w:type="auto"/>
         <w:tblInd w:w="360" w:type="dxa"/>
         <w:tblLook w:val="04A0" w:firstRow="1" w:lastRow="0" w:firstColumn="1" w:lastColumn="0" w:noHBand="0" w:noVBand="1"/>
@@ -12028,7 +12124,7 @@
     </w:p>
     <w:tbl>
       <w:tblPr>
-        <w:tblStyle w:val="TableGrid"/>
+        <w:tblStyle w:val="LiBang"/>
         <w:tblW w:w="0" w:type="auto"/>
         <w:tblInd w:w="360" w:type="dxa"/>
         <w:tblLook w:val="04A0" w:firstRow="1" w:lastRow="0" w:firstColumn="1" w:lastColumn="0" w:noHBand="0" w:noVBand="1"/>
@@ -12133,7 +12229,7 @@
     </w:p>
     <w:tbl>
       <w:tblPr>
-        <w:tblStyle w:val="TableGrid"/>
+        <w:tblStyle w:val="LiBang"/>
         <w:tblW w:w="0" w:type="auto"/>
         <w:tblInd w:w="360" w:type="dxa"/>
         <w:tblLook w:val="04A0" w:firstRow="1" w:lastRow="0" w:firstColumn="1" w:lastColumn="0" w:noHBand="0" w:noVBand="1"/>
@@ -12238,7 +12334,7 @@
     </w:p>
     <w:tbl>
       <w:tblPr>
-        <w:tblStyle w:val="TableGrid"/>
+        <w:tblStyle w:val="LiBang"/>
         <w:tblW w:w="0" w:type="auto"/>
         <w:tblInd w:w="360" w:type="dxa"/>
         <w:tblLook w:val="04A0" w:firstRow="1" w:lastRow="0" w:firstColumn="1" w:lastColumn="0" w:noHBand="0" w:noVBand="1"/>
@@ -12332,7 +12428,7 @@
     </w:tbl>
     <w:p>
       <w:pPr>
-        <w:pStyle w:val="ListParagraph"/>
+        <w:pStyle w:val="oancuaDanhsach"/>
         <w:numPr>
           <w:ilvl w:val="0"/>
           <w:numId w:val="15"/>
@@ -12355,7 +12451,7 @@
     </w:p>
     <w:p>
       <w:pPr>
-        <w:pStyle w:val="ListParagraph"/>
+        <w:pStyle w:val="oancuaDanhsach"/>
         <w:numPr>
           <w:ilvl w:val="0"/>
           <w:numId w:val="15"/>
@@ -12378,7 +12474,7 @@
     </w:p>
     <w:p>
       <w:pPr>
-        <w:pStyle w:val="ListParagraph"/>
+        <w:pStyle w:val="oancuaDanhsach"/>
         <w:numPr>
           <w:ilvl w:val="0"/>
           <w:numId w:val="15"/>
@@ -12401,7 +12497,7 @@
     </w:p>
     <w:p>
       <w:pPr>
-        <w:pStyle w:val="ListParagraph"/>
+        <w:pStyle w:val="oancuaDanhsach"/>
         <w:numPr>
           <w:ilvl w:val="0"/>
           <w:numId w:val="15"/>
@@ -12424,7 +12520,7 @@
     </w:p>
     <w:p>
       <w:pPr>
-        <w:pStyle w:val="ListParagraph"/>
+        <w:pStyle w:val="oancuaDanhsach"/>
         <w:numPr>
           <w:ilvl w:val="1"/>
           <w:numId w:val="15"/>
@@ -12447,7 +12543,7 @@
     </w:p>
     <w:p>
       <w:pPr>
-        <w:pStyle w:val="ListParagraph"/>
+        <w:pStyle w:val="oancuaDanhsach"/>
         <w:numPr>
           <w:ilvl w:val="1"/>
           <w:numId w:val="15"/>
@@ -12470,7 +12566,7 @@
     </w:p>
     <w:p>
       <w:pPr>
-        <w:pStyle w:val="ListParagraph"/>
+        <w:pStyle w:val="oancuaDanhsach"/>
         <w:numPr>
           <w:ilvl w:val="1"/>
           <w:numId w:val="15"/>
@@ -12493,7 +12589,7 @@
     </w:p>
     <w:p>
       <w:pPr>
-        <w:pStyle w:val="ListParagraph"/>
+        <w:pStyle w:val="oancuaDanhsach"/>
         <w:numPr>
           <w:ilvl w:val="0"/>
           <w:numId w:val="23"/>
@@ -12516,7 +12612,7 @@
     </w:p>
     <w:p>
       <w:pPr>
-        <w:pStyle w:val="ListParagraph"/>
+        <w:pStyle w:val="oancuaDanhsach"/>
         <w:numPr>
           <w:ilvl w:val="0"/>
           <w:numId w:val="23"/>
@@ -12539,7 +12635,7 @@
     </w:p>
     <w:p>
       <w:pPr>
-        <w:pStyle w:val="ListParagraph"/>
+        <w:pStyle w:val="oancuaDanhsach"/>
         <w:numPr>
           <w:ilvl w:val="0"/>
           <w:numId w:val="23"/>
@@ -12562,7 +12658,7 @@
     </w:p>
     <w:p>
       <w:pPr>
-        <w:pStyle w:val="ListParagraph"/>
+        <w:pStyle w:val="oancuaDanhsach"/>
         <w:numPr>
           <w:ilvl w:val="0"/>
           <w:numId w:val="23"/>
@@ -12585,7 +12681,7 @@
     </w:p>
     <w:p>
       <w:pPr>
-        <w:pStyle w:val="ListParagraph"/>
+        <w:pStyle w:val="oancuaDanhsach"/>
         <w:numPr>
           <w:ilvl w:val="1"/>
           <w:numId w:val="23"/>
@@ -12608,7 +12704,7 @@
     </w:p>
     <w:p>
       <w:pPr>
-        <w:pStyle w:val="ListParagraph"/>
+        <w:pStyle w:val="oancuaDanhsach"/>
         <w:numPr>
           <w:ilvl w:val="1"/>
           <w:numId w:val="23"/>
@@ -12631,7 +12727,7 @@
     </w:p>
     <w:p>
       <w:pPr>
-        <w:pStyle w:val="ListParagraph"/>
+        <w:pStyle w:val="oancuaDanhsach"/>
         <w:numPr>
           <w:ilvl w:val="1"/>
           <w:numId w:val="23"/>
@@ -12654,7 +12750,7 @@
     </w:p>
     <w:p>
       <w:pPr>
-        <w:pStyle w:val="ListParagraph"/>
+        <w:pStyle w:val="oancuaDanhsach"/>
         <w:numPr>
           <w:ilvl w:val="1"/>
           <w:numId w:val="23"/>
@@ -12677,7 +12773,7 @@
     </w:p>
     <w:p>
       <w:pPr>
-        <w:pStyle w:val="ListParagraph"/>
+        <w:pStyle w:val="oancuaDanhsach"/>
         <w:numPr>
           <w:ilvl w:val="1"/>
           <w:numId w:val="23"/>
@@ -12700,7 +12796,7 @@
     </w:p>
     <w:p>
       <w:pPr>
-        <w:pStyle w:val="ListParagraph"/>
+        <w:pStyle w:val="oancuaDanhsach"/>
         <w:numPr>
           <w:ilvl w:val="1"/>
           <w:numId w:val="23"/>
@@ -12723,7 +12819,7 @@
     </w:p>
     <w:p>
       <w:pPr>
-        <w:pStyle w:val="ListParagraph"/>
+        <w:pStyle w:val="oancuaDanhsach"/>
         <w:numPr>
           <w:ilvl w:val="1"/>
           <w:numId w:val="23"/>
@@ -12746,7 +12842,7 @@
     </w:p>
     <w:p>
       <w:pPr>
-        <w:pStyle w:val="ListParagraph"/>
+        <w:pStyle w:val="oancuaDanhsach"/>
         <w:numPr>
           <w:ilvl w:val="1"/>
           <w:numId w:val="23"/>
@@ -12769,7 +12865,7 @@
     </w:p>
     <w:p>
       <w:pPr>
-        <w:pStyle w:val="ListParagraph"/>
+        <w:pStyle w:val="oancuaDanhsach"/>
         <w:numPr>
           <w:ilvl w:val="1"/>
           <w:numId w:val="23"/>
@@ -12792,7 +12888,7 @@
     </w:p>
     <w:p>
       <w:pPr>
-        <w:pStyle w:val="ListParagraph"/>
+        <w:pStyle w:val="oancuaDanhsach"/>
         <w:numPr>
           <w:ilvl w:val="1"/>
           <w:numId w:val="23"/>
@@ -12815,7 +12911,7 @@
     </w:p>
     <w:p>
       <w:pPr>
-        <w:pStyle w:val="ListParagraph"/>
+        <w:pStyle w:val="oancuaDanhsach"/>
         <w:numPr>
           <w:ilvl w:val="1"/>
           <w:numId w:val="23"/>
@@ -12838,7 +12934,7 @@
     </w:p>
     <w:p>
       <w:pPr>
-        <w:pStyle w:val="ListParagraph"/>
+        <w:pStyle w:val="oancuaDanhsach"/>
         <w:numPr>
           <w:ilvl w:val="1"/>
           <w:numId w:val="23"/>
@@ -12861,7 +12957,7 @@
     </w:p>
     <w:p>
       <w:pPr>
-        <w:pStyle w:val="ListParagraph"/>
+        <w:pStyle w:val="oancuaDanhsach"/>
         <w:numPr>
           <w:ilvl w:val="1"/>
           <w:numId w:val="23"/>
@@ -12884,7 +12980,7 @@
     </w:p>
     <w:p>
       <w:pPr>
-        <w:pStyle w:val="ListParagraph"/>
+        <w:pStyle w:val="oancuaDanhsach"/>
         <w:numPr>
           <w:ilvl w:val="1"/>
           <w:numId w:val="23"/>
@@ -12907,7 +13003,7 @@
     </w:p>
     <w:p>
       <w:pPr>
-        <w:pStyle w:val="ListParagraph"/>
+        <w:pStyle w:val="oancuaDanhsach"/>
         <w:numPr>
           <w:ilvl w:val="1"/>
           <w:numId w:val="23"/>
@@ -12930,7 +13026,7 @@
     </w:p>
     <w:p>
       <w:pPr>
-        <w:pStyle w:val="ListParagraph"/>
+        <w:pStyle w:val="oancuaDanhsach"/>
         <w:numPr>
           <w:ilvl w:val="1"/>
           <w:numId w:val="23"/>
@@ -12953,7 +13049,7 @@
     </w:p>
     <w:p>
       <w:pPr>
-        <w:pStyle w:val="ListParagraph"/>
+        <w:pStyle w:val="oancuaDanhsach"/>
         <w:numPr>
           <w:ilvl w:val="1"/>
           <w:numId w:val="23"/>
@@ -12976,7 +13072,7 @@
     </w:p>
     <w:p>
       <w:pPr>
-        <w:pStyle w:val="ListParagraph"/>
+        <w:pStyle w:val="oancuaDanhsach"/>
         <w:numPr>
           <w:ilvl w:val="1"/>
           <w:numId w:val="23"/>
@@ -12999,7 +13095,7 @@
     </w:p>
     <w:p>
       <w:pPr>
-        <w:pStyle w:val="ListParagraph"/>
+        <w:pStyle w:val="oancuaDanhsach"/>
         <w:numPr>
           <w:ilvl w:val="1"/>
           <w:numId w:val="23"/>
@@ -13037,7 +13133,7 @@
     </w:p>
     <w:tbl>
       <w:tblPr>
-        <w:tblStyle w:val="TableGrid"/>
+        <w:tblStyle w:val="LiBang"/>
         <w:tblW w:w="0" w:type="auto"/>
         <w:tblInd w:w="360" w:type="dxa"/>
         <w:tblLook w:val="04A0" w:firstRow="1" w:lastRow="0" w:firstColumn="1" w:lastColumn="0" w:noHBand="0" w:noVBand="1"/>
@@ -13127,7 +13223,7 @@
     </w:tbl>
     <w:p>
       <w:pPr>
-        <w:pStyle w:val="ListParagraph"/>
+        <w:pStyle w:val="oancuaDanhsach"/>
         <w:numPr>
           <w:ilvl w:val="0"/>
           <w:numId w:val="24"/>
@@ -13150,7 +13246,7 @@
     </w:p>
     <w:p>
       <w:pPr>
-        <w:pStyle w:val="ListParagraph"/>
+        <w:pStyle w:val="oancuaDanhsach"/>
         <w:numPr>
           <w:ilvl w:val="0"/>
           <w:numId w:val="24"/>
@@ -13173,7 +13269,7 @@
     </w:p>
     <w:p>
       <w:pPr>
-        <w:pStyle w:val="ListParagraph"/>
+        <w:pStyle w:val="oancuaDanhsach"/>
         <w:numPr>
           <w:ilvl w:val="0"/>
           <w:numId w:val="24"/>
@@ -13196,7 +13292,7 @@
     </w:p>
     <w:p>
       <w:pPr>
-        <w:pStyle w:val="ListParagraph"/>
+        <w:pStyle w:val="oancuaDanhsach"/>
         <w:numPr>
           <w:ilvl w:val="0"/>
           <w:numId w:val="24"/>
@@ -13219,7 +13315,7 @@
     </w:p>
     <w:p>
       <w:pPr>
-        <w:pStyle w:val="ListParagraph"/>
+        <w:pStyle w:val="oancuaDanhsach"/>
         <w:numPr>
           <w:ilvl w:val="1"/>
           <w:numId w:val="24"/>
@@ -13242,7 +13338,7 @@
     </w:p>
     <w:p>
       <w:pPr>
-        <w:pStyle w:val="ListParagraph"/>
+        <w:pStyle w:val="oancuaDanhsach"/>
         <w:numPr>
           <w:ilvl w:val="1"/>
           <w:numId w:val="24"/>
@@ -13265,7 +13361,7 @@
     </w:p>
     <w:p>
       <w:pPr>
-        <w:pStyle w:val="ListParagraph"/>
+        <w:pStyle w:val="oancuaDanhsach"/>
         <w:numPr>
           <w:ilvl w:val="1"/>
           <w:numId w:val="24"/>
@@ -13288,7 +13384,7 @@
     </w:p>
     <w:p>
       <w:pPr>
-        <w:pStyle w:val="ListParagraph"/>
+        <w:pStyle w:val="oancuaDanhsach"/>
         <w:numPr>
           <w:ilvl w:val="1"/>
           <w:numId w:val="24"/>
@@ -13311,7 +13407,7 @@
     </w:p>
     <w:p>
       <w:pPr>
-        <w:pStyle w:val="ListParagraph"/>
+        <w:pStyle w:val="oancuaDanhsach"/>
         <w:numPr>
           <w:ilvl w:val="1"/>
           <w:numId w:val="24"/>
@@ -13334,7 +13430,7 @@
     </w:p>
     <w:p>
       <w:pPr>
-        <w:pStyle w:val="ListParagraph"/>
+        <w:pStyle w:val="oancuaDanhsach"/>
         <w:numPr>
           <w:ilvl w:val="1"/>
           <w:numId w:val="24"/>
@@ -13357,7 +13453,7 @@
     </w:p>
     <w:p>
       <w:pPr>
-        <w:pStyle w:val="ListParagraph"/>
+        <w:pStyle w:val="oancuaDanhsach"/>
         <w:numPr>
           <w:ilvl w:val="1"/>
           <w:numId w:val="24"/>
@@ -13380,7 +13476,7 @@
     </w:p>
     <w:p>
       <w:pPr>
-        <w:pStyle w:val="ListParagraph"/>
+        <w:pStyle w:val="oancuaDanhsach"/>
         <w:numPr>
           <w:ilvl w:val="1"/>
           <w:numId w:val="24"/>
@@ -13403,7 +13499,7 @@
     </w:p>
     <w:p>
       <w:pPr>
-        <w:pStyle w:val="ListParagraph"/>
+        <w:pStyle w:val="oancuaDanhsach"/>
         <w:numPr>
           <w:ilvl w:val="1"/>
           <w:numId w:val="24"/>
@@ -13426,7 +13522,7 @@
     </w:p>
     <w:p>
       <w:pPr>
-        <w:pStyle w:val="ListParagraph"/>
+        <w:pStyle w:val="oancuaDanhsach"/>
         <w:numPr>
           <w:ilvl w:val="1"/>
           <w:numId w:val="24"/>
@@ -13449,7 +13545,7 @@
     </w:p>
     <w:p>
       <w:pPr>
-        <w:pStyle w:val="ListParagraph"/>
+        <w:pStyle w:val="oancuaDanhsach"/>
         <w:numPr>
           <w:ilvl w:val="1"/>
           <w:numId w:val="24"/>
@@ -13472,7 +13568,7 @@
     </w:p>
     <w:p>
       <w:pPr>
-        <w:pStyle w:val="ListParagraph"/>
+        <w:pStyle w:val="oancuaDanhsach"/>
         <w:numPr>
           <w:ilvl w:val="1"/>
           <w:numId w:val="24"/>
@@ -13495,7 +13591,7 @@
     </w:p>
     <w:p>
       <w:pPr>
-        <w:pStyle w:val="ListParagraph"/>
+        <w:pStyle w:val="oancuaDanhsach"/>
         <w:numPr>
           <w:ilvl w:val="1"/>
           <w:numId w:val="24"/>
@@ -13518,7 +13614,7 @@
     </w:p>
     <w:p>
       <w:pPr>
-        <w:pStyle w:val="ListParagraph"/>
+        <w:pStyle w:val="oancuaDanhsach"/>
         <w:numPr>
           <w:ilvl w:val="1"/>
           <w:numId w:val="24"/>
@@ -13541,7 +13637,7 @@
     </w:p>
     <w:p>
       <w:pPr>
-        <w:pStyle w:val="ListParagraph"/>
+        <w:pStyle w:val="oancuaDanhsach"/>
         <w:numPr>
           <w:ilvl w:val="1"/>
           <w:numId w:val="24"/>
@@ -13564,7 +13660,7 @@
     </w:p>
     <w:p>
       <w:pPr>
-        <w:pStyle w:val="ListParagraph"/>
+        <w:pStyle w:val="oancuaDanhsach"/>
         <w:numPr>
           <w:ilvl w:val="1"/>
           <w:numId w:val="24"/>
@@ -13587,7 +13683,7 @@
     </w:p>
     <w:p>
       <w:pPr>
-        <w:pStyle w:val="ListParagraph"/>
+        <w:pStyle w:val="oancuaDanhsach"/>
         <w:numPr>
           <w:ilvl w:val="1"/>
           <w:numId w:val="24"/>
@@ -13610,7 +13706,7 @@
     </w:p>
     <w:p>
       <w:pPr>
-        <w:pStyle w:val="ListParagraph"/>
+        <w:pStyle w:val="oancuaDanhsach"/>
         <w:numPr>
           <w:ilvl w:val="1"/>
           <w:numId w:val="24"/>
@@ -13633,7 +13729,7 @@
     </w:p>
     <w:p>
       <w:pPr>
-        <w:pStyle w:val="ListParagraph"/>
+        <w:pStyle w:val="oancuaDanhsach"/>
         <w:numPr>
           <w:ilvl w:val="1"/>
           <w:numId w:val="24"/>
@@ -13656,7 +13752,7 @@
     </w:p>
     <w:p>
       <w:pPr>
-        <w:pStyle w:val="ListParagraph"/>
+        <w:pStyle w:val="oancuaDanhsach"/>
         <w:numPr>
           <w:ilvl w:val="1"/>
           <w:numId w:val="24"/>
@@ -13694,7 +13790,7 @@
     </w:p>
     <w:tbl>
       <w:tblPr>
-        <w:tblStyle w:val="TableGrid"/>
+        <w:tblStyle w:val="LiBang"/>
         <w:tblW w:w="0" w:type="auto"/>
         <w:tblInd w:w="360" w:type="dxa"/>
         <w:tblLook w:val="04A0" w:firstRow="1" w:lastRow="0" w:firstColumn="1" w:lastColumn="0" w:noHBand="0" w:noVBand="1"/>
@@ -13840,7 +13936,7 @@
     </w:p>
     <w:tbl>
       <w:tblPr>
-        <w:tblStyle w:val="TableGrid"/>
+        <w:tblStyle w:val="LiBang"/>
         <w:tblW w:w="0" w:type="auto"/>
         <w:tblInd w:w="360" w:type="dxa"/>
         <w:tblLook w:val="04A0" w:firstRow="1" w:lastRow="0" w:firstColumn="1" w:lastColumn="0" w:noHBand="0" w:noVBand="1"/>
@@ -13964,7 +14060,7 @@
     </w:p>
     <w:tbl>
       <w:tblPr>
-        <w:tblStyle w:val="TableGrid"/>
+        <w:tblStyle w:val="LiBang"/>
         <w:tblW w:w="0" w:type="auto"/>
         <w:tblInd w:w="360" w:type="dxa"/>
         <w:tblLook w:val="04A0" w:firstRow="1" w:lastRow="0" w:firstColumn="1" w:lastColumn="0" w:noHBand="0" w:noVBand="1"/>
@@ -14089,7 +14185,7 @@
     </w:p>
     <w:tbl>
       <w:tblPr>
-        <w:tblStyle w:val="TableGrid"/>
+        <w:tblStyle w:val="LiBang"/>
         <w:tblW w:w="0" w:type="auto"/>
         <w:tblInd w:w="360" w:type="dxa"/>
         <w:tblLook w:val="04A0" w:firstRow="1" w:lastRow="0" w:firstColumn="1" w:lastColumn="0" w:noHBand="0" w:noVBand="1"/>
@@ -14216,7 +14312,7 @@
     </w:p>
     <w:tbl>
       <w:tblPr>
-        <w:tblStyle w:val="TableGrid"/>
+        <w:tblStyle w:val="LiBang"/>
         <w:tblW w:w="0" w:type="auto"/>
         <w:tblInd w:w="360" w:type="dxa"/>
         <w:tblLook w:val="04A0" w:firstRow="1" w:lastRow="0" w:firstColumn="1" w:lastColumn="0" w:noHBand="0" w:noVBand="1"/>
@@ -14346,7 +14442,7 @@
     </w:p>
     <w:tbl>
       <w:tblPr>
-        <w:tblStyle w:val="TableGrid"/>
+        <w:tblStyle w:val="LiBang"/>
         <w:tblW w:w="0" w:type="auto"/>
         <w:tblInd w:w="360" w:type="dxa"/>
         <w:tblLook w:val="04A0" w:firstRow="1" w:lastRow="0" w:firstColumn="1" w:lastColumn="0" w:noHBand="0" w:noVBand="1"/>
@@ -14469,7 +14565,7 @@
     </w:p>
     <w:tbl>
       <w:tblPr>
-        <w:tblStyle w:val="TableGrid"/>
+        <w:tblStyle w:val="LiBang"/>
         <w:tblW w:w="0" w:type="auto"/>
         <w:tblInd w:w="360" w:type="dxa"/>
         <w:tblLook w:val="04A0" w:firstRow="1" w:lastRow="0" w:firstColumn="1" w:lastColumn="0" w:noHBand="0" w:noVBand="1"/>
@@ -14590,7 +14686,7 @@
     </w:p>
     <w:tbl>
       <w:tblPr>
-        <w:tblStyle w:val="TableGrid"/>
+        <w:tblStyle w:val="LiBang"/>
         <w:tblW w:w="0" w:type="auto"/>
         <w:tblInd w:w="360" w:type="dxa"/>
         <w:tblLook w:val="04A0" w:firstRow="1" w:lastRow="0" w:firstColumn="1" w:lastColumn="0" w:noHBand="0" w:noVBand="1"/>
@@ -14704,7 +14800,7 @@
     </w:p>
     <w:tbl>
       <w:tblPr>
-        <w:tblStyle w:val="TableGrid"/>
+        <w:tblStyle w:val="LiBang"/>
         <w:tblW w:w="0" w:type="auto"/>
         <w:tblInd w:w="360" w:type="dxa"/>
         <w:tblLook w:val="04A0" w:firstRow="1" w:lastRow="0" w:firstColumn="1" w:lastColumn="0" w:noHBand="0" w:noVBand="1"/>
@@ -14812,7 +14908,7 @@
     </w:p>
     <w:tbl>
       <w:tblPr>
-        <w:tblStyle w:val="TableGrid"/>
+        <w:tblStyle w:val="LiBang"/>
         <w:tblW w:w="0" w:type="auto"/>
         <w:tblInd w:w="360" w:type="dxa"/>
         <w:tblLook w:val="04A0" w:firstRow="1" w:lastRow="0" w:firstColumn="1" w:lastColumn="0" w:noHBand="0" w:noVBand="1"/>
@@ -14920,7 +15016,7 @@
     </w:p>
     <w:tbl>
       <w:tblPr>
-        <w:tblStyle w:val="TableGrid"/>
+        <w:tblStyle w:val="LiBang"/>
         <w:tblW w:w="0" w:type="auto"/>
         <w:tblInd w:w="360" w:type="dxa"/>
         <w:tblLook w:val="04A0" w:firstRow="1" w:lastRow="0" w:firstColumn="1" w:lastColumn="0" w:noHBand="0" w:noVBand="1"/>
@@ -15033,7 +15129,7 @@
     </w:p>
     <w:tbl>
       <w:tblPr>
-        <w:tblStyle w:val="TableGrid"/>
+        <w:tblStyle w:val="LiBang"/>
         <w:tblW w:w="0" w:type="auto"/>
         <w:tblInd w:w="360" w:type="dxa"/>
         <w:tblLook w:val="04A0" w:firstRow="1" w:lastRow="0" w:firstColumn="1" w:lastColumn="0" w:noHBand="0" w:noVBand="1"/>
@@ -15126,7 +15222,7 @@
     </w:tbl>
     <w:p>
       <w:pPr>
-        <w:pStyle w:val="ListParagraph"/>
+        <w:pStyle w:val="oancuaDanhsach"/>
         <w:numPr>
           <w:ilvl w:val="0"/>
           <w:numId w:val="47"/>
@@ -15151,7 +15247,7 @@
     </w:p>
     <w:p>
       <w:pPr>
-        <w:pStyle w:val="ListParagraph"/>
+        <w:pStyle w:val="oancuaDanhsach"/>
         <w:numPr>
           <w:ilvl w:val="0"/>
           <w:numId w:val="47"/>
@@ -15176,7 +15272,7 @@
     </w:p>
     <w:p>
       <w:pPr>
-        <w:pStyle w:val="ListParagraph"/>
+        <w:pStyle w:val="oancuaDanhsach"/>
         <w:numPr>
           <w:ilvl w:val="0"/>
           <w:numId w:val="47"/>
@@ -15201,7 +15297,7 @@
     </w:p>
     <w:p>
       <w:pPr>
-        <w:pStyle w:val="ListParagraph"/>
+        <w:pStyle w:val="oancuaDanhsach"/>
         <w:numPr>
           <w:ilvl w:val="0"/>
           <w:numId w:val="47"/>
@@ -15226,7 +15322,7 @@
     </w:p>
     <w:p>
       <w:pPr>
-        <w:pStyle w:val="ListParagraph"/>
+        <w:pStyle w:val="oancuaDanhsach"/>
         <w:numPr>
           <w:ilvl w:val="1"/>
           <w:numId w:val="47"/>
@@ -15251,7 +15347,7 @@
     </w:p>
     <w:p>
       <w:pPr>
-        <w:pStyle w:val="ListParagraph"/>
+        <w:pStyle w:val="oancuaDanhsach"/>
         <w:numPr>
           <w:ilvl w:val="1"/>
           <w:numId w:val="47"/>
@@ -15276,7 +15372,7 @@
     </w:p>
     <w:p>
       <w:pPr>
-        <w:pStyle w:val="ListParagraph"/>
+        <w:pStyle w:val="oancuaDanhsach"/>
         <w:numPr>
           <w:ilvl w:val="1"/>
           <w:numId w:val="47"/>
@@ -15301,7 +15397,7 @@
     </w:p>
     <w:p>
       <w:pPr>
-        <w:pStyle w:val="ListParagraph"/>
+        <w:pStyle w:val="oancuaDanhsach"/>
         <w:numPr>
           <w:ilvl w:val="1"/>
           <w:numId w:val="47"/>
@@ -15326,7 +15422,7 @@
     </w:p>
     <w:p>
       <w:pPr>
-        <w:pStyle w:val="ListParagraph"/>
+        <w:pStyle w:val="oancuaDanhsach"/>
         <w:numPr>
           <w:ilvl w:val="1"/>
           <w:numId w:val="47"/>
@@ -15351,7 +15447,7 @@
     </w:p>
     <w:p>
       <w:pPr>
-        <w:pStyle w:val="ListParagraph"/>
+        <w:pStyle w:val="oancuaDanhsach"/>
         <w:numPr>
           <w:ilvl w:val="1"/>
           <w:numId w:val="47"/>
@@ -15376,7 +15472,7 @@
     </w:p>
     <w:p>
       <w:pPr>
-        <w:pStyle w:val="ListParagraph"/>
+        <w:pStyle w:val="oancuaDanhsach"/>
         <w:numPr>
           <w:ilvl w:val="1"/>
           <w:numId w:val="47"/>
@@ -15401,7 +15497,7 @@
     </w:p>
     <w:p>
       <w:pPr>
-        <w:pStyle w:val="ListParagraph"/>
+        <w:pStyle w:val="oancuaDanhsach"/>
         <w:numPr>
           <w:ilvl w:val="1"/>
           <w:numId w:val="47"/>
@@ -15426,7 +15522,7 @@
     </w:p>
     <w:p>
       <w:pPr>
-        <w:pStyle w:val="ListParagraph"/>
+        <w:pStyle w:val="oancuaDanhsach"/>
         <w:numPr>
           <w:ilvl w:val="1"/>
           <w:numId w:val="47"/>
@@ -15451,7 +15547,7 @@
     </w:p>
     <w:p>
       <w:pPr>
-        <w:pStyle w:val="ListParagraph"/>
+        <w:pStyle w:val="oancuaDanhsach"/>
         <w:numPr>
           <w:ilvl w:val="1"/>
           <w:numId w:val="47"/>
@@ -15476,7 +15572,7 @@
     </w:p>
     <w:p>
       <w:pPr>
-        <w:pStyle w:val="ListParagraph"/>
+        <w:pStyle w:val="oancuaDanhsach"/>
         <w:numPr>
           <w:ilvl w:val="1"/>
           <w:numId w:val="47"/>
@@ -15501,7 +15597,7 @@
     </w:p>
     <w:p>
       <w:pPr>
-        <w:pStyle w:val="ListParagraph"/>
+        <w:pStyle w:val="oancuaDanhsach"/>
         <w:numPr>
           <w:ilvl w:val="1"/>
           <w:numId w:val="47"/>
@@ -15526,7 +15622,7 @@
     </w:p>
     <w:p>
       <w:pPr>
-        <w:pStyle w:val="ListParagraph"/>
+        <w:pStyle w:val="oancuaDanhsach"/>
         <w:numPr>
           <w:ilvl w:val="1"/>
           <w:numId w:val="47"/>
@@ -15551,7 +15647,7 @@
     </w:p>
     <w:p>
       <w:pPr>
-        <w:pStyle w:val="ListParagraph"/>
+        <w:pStyle w:val="oancuaDanhsach"/>
         <w:numPr>
           <w:ilvl w:val="1"/>
           <w:numId w:val="47"/>
@@ -15576,7 +15672,7 @@
     </w:p>
     <w:p>
       <w:pPr>
-        <w:pStyle w:val="ListParagraph"/>
+        <w:pStyle w:val="oancuaDanhsach"/>
         <w:numPr>
           <w:ilvl w:val="1"/>
           <w:numId w:val="47"/>
@@ -15601,7 +15697,7 @@
     </w:p>
     <w:p>
       <w:pPr>
-        <w:pStyle w:val="ListParagraph"/>
+        <w:pStyle w:val="oancuaDanhsach"/>
         <w:numPr>
           <w:ilvl w:val="1"/>
           <w:numId w:val="47"/>
@@ -15626,7 +15722,7 @@
     </w:p>
     <w:p>
       <w:pPr>
-        <w:pStyle w:val="ListParagraph"/>
+        <w:pStyle w:val="oancuaDanhsach"/>
         <w:numPr>
           <w:ilvl w:val="1"/>
           <w:numId w:val="47"/>
@@ -15651,7 +15747,7 @@
     </w:p>
     <w:p>
       <w:pPr>
-        <w:pStyle w:val="ListParagraph"/>
+        <w:pStyle w:val="oancuaDanhsach"/>
         <w:numPr>
           <w:ilvl w:val="1"/>
           <w:numId w:val="47"/>
@@ -15676,7 +15772,7 @@
     </w:p>
     <w:p>
       <w:pPr>
-        <w:pStyle w:val="ListParagraph"/>
+        <w:pStyle w:val="oancuaDanhsach"/>
         <w:numPr>
           <w:ilvl w:val="1"/>
           <w:numId w:val="47"/>
@@ -15701,7 +15797,7 @@
     </w:p>
     <w:p>
       <w:pPr>
-        <w:pStyle w:val="ListParagraph"/>
+        <w:pStyle w:val="oancuaDanhsach"/>
         <w:numPr>
           <w:ilvl w:val="1"/>
           <w:numId w:val="47"/>
@@ -15726,7 +15822,7 @@
     </w:p>
     <w:p>
       <w:pPr>
-        <w:pStyle w:val="ListParagraph"/>
+        <w:pStyle w:val="oancuaDanhsach"/>
         <w:numPr>
           <w:ilvl w:val="1"/>
           <w:numId w:val="47"/>
@@ -15751,7 +15847,7 @@
     </w:p>
     <w:p>
       <w:pPr>
-        <w:pStyle w:val="ListParagraph"/>
+        <w:pStyle w:val="oancuaDanhsach"/>
         <w:numPr>
           <w:ilvl w:val="1"/>
           <w:numId w:val="47"/>
@@ -15776,7 +15872,7 @@
     </w:p>
     <w:p>
       <w:pPr>
-        <w:pStyle w:val="ListParagraph"/>
+        <w:pStyle w:val="oancuaDanhsach"/>
         <w:numPr>
           <w:ilvl w:val="1"/>
           <w:numId w:val="47"/>
@@ -15801,7 +15897,7 @@
     </w:p>
     <w:p>
       <w:pPr>
-        <w:pStyle w:val="ListParagraph"/>
+        <w:pStyle w:val="oancuaDanhsach"/>
         <w:numPr>
           <w:ilvl w:val="1"/>
           <w:numId w:val="47"/>
@@ -15826,7 +15922,7 @@
     </w:p>
     <w:p>
       <w:pPr>
-        <w:pStyle w:val="ListParagraph"/>
+        <w:pStyle w:val="oancuaDanhsach"/>
         <w:numPr>
           <w:ilvl w:val="1"/>
           <w:numId w:val="47"/>
@@ -15851,7 +15947,7 @@
     </w:p>
     <w:p>
       <w:pPr>
-        <w:pStyle w:val="ListParagraph"/>
+        <w:pStyle w:val="oancuaDanhsach"/>
         <w:numPr>
           <w:ilvl w:val="1"/>
           <w:numId w:val="47"/>
@@ -15876,7 +15972,7 @@
     </w:p>
     <w:p>
       <w:pPr>
-        <w:pStyle w:val="ListParagraph"/>
+        <w:pStyle w:val="oancuaDanhsach"/>
         <w:numPr>
           <w:ilvl w:val="1"/>
           <w:numId w:val="47"/>
@@ -15916,7 +16012,7 @@
     </w:p>
     <w:tbl>
       <w:tblPr>
-        <w:tblStyle w:val="TableGrid"/>
+        <w:tblStyle w:val="LiBang"/>
         <w:tblW w:w="0" w:type="auto"/>
         <w:tblInd w:w="360" w:type="dxa"/>
         <w:tblLook w:val="04A0" w:firstRow="1" w:lastRow="0" w:firstColumn="1" w:lastColumn="0" w:noHBand="0" w:noVBand="1"/>
@@ -16048,7 +16144,7 @@
     </w:p>
     <w:tbl>
       <w:tblPr>
-        <w:tblStyle w:val="TableGrid"/>
+        <w:tblStyle w:val="LiBang"/>
         <w:tblW w:w="0" w:type="auto"/>
         <w:tblInd w:w="360" w:type="dxa"/>
         <w:tblLook w:val="04A0" w:firstRow="1" w:lastRow="0" w:firstColumn="1" w:lastColumn="0" w:noHBand="0" w:noVBand="1"/>
@@ -16197,7 +16293,7 @@
 </file>
 
 <file path=word/numbering.xml><?xml version="1.0" encoding="utf-8"?>
-<w:numbering xmlns:wpc="http://schemas.microsoft.com/office/word/2010/wordprocessingCanvas" xmlns:mc="http://schemas.openxmlformats.org/markup-compatibility/2006" xmlns:o="urn:schemas-microsoft-com:office:office" xmlns:r="http://schemas.openxmlformats.org/officeDocument/2006/relationships" xmlns:m="http://schemas.openxmlformats.org/officeDocument/2006/math" xmlns:v="urn:schemas-microsoft-com:vml" xmlns:wp14="http://schemas.microsoft.com/office/word/2010/wordprocessingDrawing" xmlns:wp="http://schemas.openxmlformats.org/drawingml/2006/wordprocessingDrawing" xmlns:w10="urn:schemas-microsoft-com:office:word" xmlns:w="http://schemas.openxmlformats.org/wordprocessingml/2006/main" xmlns:w14="http://schemas.microsoft.com/office/word/2010/wordml" xmlns:w15="http://schemas.microsoft.com/office/word/2012/wordml" xmlns:wpg="http://schemas.microsoft.com/office/word/2010/wordprocessingGroup" xmlns:wpi="http://schemas.microsoft.com/office/word/2010/wordprocessingInk" xmlns:wne="http://schemas.microsoft.com/office/word/2006/wordml" xmlns:wps="http://schemas.microsoft.com/office/word/2010/wordprocessingShape" mc:Ignorable="w14 w15 wp14">
+<w:numbering xmlns:wpc="http://schemas.microsoft.com/office/word/2010/wordprocessingCanvas" xmlns:cx="http://schemas.microsoft.com/office/drawing/2014/chartex" xmlns:cx1="http://schemas.microsoft.com/office/drawing/2015/9/8/chartex" xmlns:cx2="http://schemas.microsoft.com/office/drawing/2015/10/21/chartex" xmlns:cx3="http://schemas.microsoft.com/office/drawing/2016/5/9/chartex" xmlns:cx4="http://schemas.microsoft.com/office/drawing/2016/5/10/chartex" xmlns:cx5="http://schemas.microsoft.com/office/drawing/2016/5/11/chartex" xmlns:cx6="http://schemas.microsoft.com/office/drawing/2016/5/12/chartex" xmlns:cx7="http://schemas.microsoft.com/office/drawing/2016/5/13/chartex" xmlns:cx8="http://schemas.microsoft.com/office/drawing/2016/5/14/chartex" xmlns:mc="http://schemas.openxmlformats.org/markup-compatibility/2006" xmlns:aink="http://schemas.microsoft.com/office/drawing/2016/ink" xmlns:am3d="http://schemas.microsoft.com/office/drawing/2017/model3d" xmlns:o="urn:schemas-microsoft-com:office:office" xmlns:r="http://schemas.openxmlformats.org/officeDocument/2006/relationships" xmlns:m="http://schemas.openxmlformats.org/officeDocument/2006/math" xmlns:v="urn:schemas-microsoft-com:vml" xmlns:wp14="http://schemas.microsoft.com/office/word/2010/wordprocessingDrawing" xmlns:wp="http://schemas.openxmlformats.org/drawingml/2006/wordprocessingDrawing" xmlns:w10="urn:schemas-microsoft-com:office:word" xmlns:w="http://schemas.openxmlformats.org/wordprocessingml/2006/main" xmlns:w14="http://schemas.microsoft.com/office/word/2010/wordml" xmlns:w15="http://schemas.microsoft.com/office/word/2012/wordml" xmlns:w16cid="http://schemas.microsoft.com/office/word/2016/wordml/cid" xmlns:w16se="http://schemas.microsoft.com/office/word/2015/wordml/symex" xmlns:wpg="http://schemas.microsoft.com/office/word/2010/wordprocessingGroup" xmlns:wpi="http://schemas.microsoft.com/office/word/2010/wordprocessingInk" xmlns:wne="http://schemas.microsoft.com/office/word/2006/wordml" xmlns:wps="http://schemas.microsoft.com/office/word/2010/wordprocessingShape" mc:Ignorable="w14 w15 w16se w16cid wp14">
   <w:abstractNum w:abstractNumId="0" w15:restartNumberingAfterBreak="0">
     <w:nsid w:val="000E47BE"/>
     <w:multiLevelType w:val="hybridMultilevel"/>
@@ -16404,7 +16500,7 @@
     <w:lvl w:ilvl="0">
       <w:start w:val="1"/>
       <w:numFmt w:val="upperRoman"/>
-      <w:pStyle w:val="Heading1"/>
+      <w:pStyle w:val="u1"/>
       <w:lvlText w:val="Article %1."/>
       <w:lvlJc w:val="left"/>
       <w:pPr>
@@ -16414,7 +16510,7 @@
     <w:lvl w:ilvl="1">
       <w:start w:val="1"/>
       <w:numFmt w:val="decimalZero"/>
-      <w:pStyle w:val="Heading2"/>
+      <w:pStyle w:val="u2"/>
       <w:isLgl/>
       <w:lvlText w:val="Section %1.%2"/>
       <w:lvlJc w:val="left"/>
@@ -16425,7 +16521,7 @@
     <w:lvl w:ilvl="2">
       <w:start w:val="1"/>
       <w:numFmt w:val="lowerLetter"/>
-      <w:pStyle w:val="Heading3"/>
+      <w:pStyle w:val="u3"/>
       <w:lvlText w:val="(%3)"/>
       <w:lvlJc w:val="left"/>
       <w:pPr>
@@ -16435,7 +16531,7 @@
     <w:lvl w:ilvl="3">
       <w:start w:val="1"/>
       <w:numFmt w:val="lowerRoman"/>
-      <w:pStyle w:val="Heading4"/>
+      <w:pStyle w:val="u4"/>
       <w:lvlText w:val="(%4)"/>
       <w:lvlJc w:val="right"/>
       <w:pPr>
@@ -16445,7 +16541,7 @@
     <w:lvl w:ilvl="4">
       <w:start w:val="1"/>
       <w:numFmt w:val="decimal"/>
-      <w:pStyle w:val="Heading5"/>
+      <w:pStyle w:val="u5"/>
       <w:lvlText w:val="%5)"/>
       <w:lvlJc w:val="left"/>
       <w:pPr>
@@ -16455,7 +16551,7 @@
     <w:lvl w:ilvl="5">
       <w:start w:val="1"/>
       <w:numFmt w:val="lowerLetter"/>
-      <w:pStyle w:val="Heading6"/>
+      <w:pStyle w:val="u6"/>
       <w:lvlText w:val="%6)"/>
       <w:lvlJc w:val="left"/>
       <w:pPr>
@@ -16465,7 +16561,7 @@
     <w:lvl w:ilvl="6">
       <w:start w:val="1"/>
       <w:numFmt w:val="lowerRoman"/>
-      <w:pStyle w:val="Heading7"/>
+      <w:pStyle w:val="u7"/>
       <w:lvlText w:val="%7)"/>
       <w:lvlJc w:val="right"/>
       <w:pPr>
@@ -16475,7 +16571,7 @@
     <w:lvl w:ilvl="7">
       <w:start w:val="1"/>
       <w:numFmt w:val="lowerLetter"/>
-      <w:pStyle w:val="Heading8"/>
+      <w:pStyle w:val="u8"/>
       <w:lvlText w:val="%8."/>
       <w:lvlJc w:val="left"/>
       <w:pPr>
@@ -16485,7 +16581,7 @@
     <w:lvl w:ilvl="8">
       <w:start w:val="1"/>
       <w:numFmt w:val="lowerRoman"/>
-      <w:pStyle w:val="Heading9"/>
+      <w:pStyle w:val="u9"/>
       <w:lvlText w:val="%9."/>
       <w:lvlJc w:val="right"/>
       <w:pPr>
@@ -21078,7 +21174,7 @@
 </file>
 
 <file path=word/styles.xml><?xml version="1.0" encoding="utf-8"?>
-<w:styles xmlns:mc="http://schemas.openxmlformats.org/markup-compatibility/2006" xmlns:r="http://schemas.openxmlformats.org/officeDocument/2006/relationships" xmlns:w="http://schemas.openxmlformats.org/wordprocessingml/2006/main" xmlns:w14="http://schemas.microsoft.com/office/word/2010/wordml" xmlns:w15="http://schemas.microsoft.com/office/word/2012/wordml" mc:Ignorable="w14 w15">
+<w:styles xmlns:mc="http://schemas.openxmlformats.org/markup-compatibility/2006" xmlns:r="http://schemas.openxmlformats.org/officeDocument/2006/relationships" xmlns:w="http://schemas.openxmlformats.org/wordprocessingml/2006/main" xmlns:w14="http://schemas.microsoft.com/office/word/2010/wordml" xmlns:w15="http://schemas.microsoft.com/office/word/2012/wordml" xmlns:w16cid="http://schemas.microsoft.com/office/word/2016/wordml/cid" xmlns:w16se="http://schemas.microsoft.com/office/word/2015/wordml/symex" mc:Ignorable="w14 w15 w16se w16cid">
   <w:docDefaults>
     <w:rPrDefault>
       <w:rPr>
@@ -21095,7 +21191,7 @@
       </w:pPr>
     </w:pPrDefault>
   </w:docDefaults>
-  <w:latentStyles w:defLockedState="0" w:defUIPriority="99" w:defSemiHidden="0" w:defUnhideWhenUsed="0" w:defQFormat="0" w:count="371">
+  <w:latentStyles w:defLockedState="0" w:defUIPriority="99" w:defSemiHidden="0" w:defUnhideWhenUsed="0" w:defQFormat="0" w:count="375">
     <w:lsdException w:name="Normal" w:uiPriority="0" w:qFormat="1"/>
     <w:lsdException w:name="heading 1" w:uiPriority="9" w:qFormat="1"/>
     <w:lsdException w:name="heading 2" w:semiHidden="1" w:uiPriority="9" w:unhideWhenUsed="1" w:qFormat="1"/>
@@ -21201,7 +21297,6 @@
     <w:lsdException w:name="HTML Sample" w:semiHidden="1" w:unhideWhenUsed="1"/>
     <w:lsdException w:name="HTML Typewriter" w:semiHidden="1" w:unhideWhenUsed="1"/>
     <w:lsdException w:name="HTML Variable" w:semiHidden="1" w:unhideWhenUsed="1"/>
-    <w:lsdException w:name="Normal Table" w:semiHidden="1" w:unhideWhenUsed="1"/>
     <w:lsdException w:name="annotation subject" w:semiHidden="1" w:unhideWhenUsed="1"/>
     <w:lsdException w:name="No List" w:semiHidden="1" w:unhideWhenUsed="1"/>
     <w:lsdException w:name="Outline List 1" w:semiHidden="1" w:unhideWhenUsed="1"/>
@@ -21245,10 +21340,8 @@
     <w:lsdException w:name="Table Elegant" w:semiHidden="1" w:unhideWhenUsed="1"/>
     <w:lsdException w:name="Table Professional" w:semiHidden="1" w:unhideWhenUsed="1"/>
     <w:lsdException w:name="Table Subtle 1" w:semiHidden="1" w:unhideWhenUsed="1"/>
-    <w:lsdException w:name="Table Subtle 2" w:semiHidden="1" w:unhideWhenUsed="1"/>
     <w:lsdException w:name="Table Web 1" w:semiHidden="1" w:unhideWhenUsed="1"/>
     <w:lsdException w:name="Table Web 2" w:semiHidden="1" w:unhideWhenUsed="1"/>
-    <w:lsdException w:name="Table Web 3" w:semiHidden="1" w:unhideWhenUsed="1"/>
     <w:lsdException w:name="Balloon Text" w:semiHidden="1" w:unhideWhenUsed="1"/>
     <w:lsdException w:name="Table Grid" w:uiPriority="59"/>
     <w:lsdException w:name="Table Theme" w:semiHidden="1" w:unhideWhenUsed="1"/>
@@ -21467,16 +21560,20 @@
     <w:lsdException w:name="List Table 5 Dark Accent 6" w:uiPriority="50"/>
     <w:lsdException w:name="List Table 6 Colorful Accent 6" w:uiPriority="51"/>
     <w:lsdException w:name="List Table 7 Colorful Accent 6" w:uiPriority="52"/>
+    <w:lsdException w:name="Mention" w:semiHidden="1" w:unhideWhenUsed="1"/>
+    <w:lsdException w:name="Smart Hyperlink" w:semiHidden="1" w:unhideWhenUsed="1"/>
+    <w:lsdException w:name="Hashtag" w:semiHidden="1" w:unhideWhenUsed="1"/>
+    <w:lsdException w:name="Unresolved Mention" w:semiHidden="1" w:unhideWhenUsed="1"/>
   </w:latentStyles>
-  <w:style w:type="paragraph" w:default="1" w:styleId="Normal">
+  <w:style w:type="paragraph" w:default="1" w:styleId="Binhthng">
     <w:name w:val="Normal"/>
     <w:qFormat/>
   </w:style>
-  <w:style w:type="paragraph" w:styleId="Heading1">
+  <w:style w:type="paragraph" w:styleId="u1">
     <w:name w:val="heading 1"/>
-    <w:basedOn w:val="Normal"/>
-    <w:next w:val="Normal"/>
-    <w:link w:val="Heading1Char"/>
+    <w:basedOn w:val="Binhthng"/>
+    <w:next w:val="Binhthng"/>
+    <w:link w:val="u1Char"/>
     <w:uiPriority w:val="9"/>
     <w:qFormat/>
     <w:rsid w:val="00A854C4"/>
@@ -21498,11 +21595,11 @@
       <w:szCs w:val="28"/>
     </w:rPr>
   </w:style>
-  <w:style w:type="paragraph" w:styleId="Heading2">
+  <w:style w:type="paragraph" w:styleId="u2">
     <w:name w:val="heading 2"/>
-    <w:basedOn w:val="Normal"/>
-    <w:next w:val="Normal"/>
-    <w:link w:val="Heading2Char"/>
+    <w:basedOn w:val="Binhthng"/>
+    <w:next w:val="Binhthng"/>
+    <w:link w:val="u2Char"/>
     <w:uiPriority w:val="9"/>
     <w:unhideWhenUsed/>
     <w:qFormat/>
@@ -21526,11 +21623,11 @@
       <w:szCs w:val="26"/>
     </w:rPr>
   </w:style>
-  <w:style w:type="paragraph" w:styleId="Heading3">
+  <w:style w:type="paragraph" w:styleId="u3">
     <w:name w:val="heading 3"/>
-    <w:basedOn w:val="Normal"/>
-    <w:next w:val="Normal"/>
-    <w:link w:val="Heading3Char"/>
+    <w:basedOn w:val="Binhthng"/>
+    <w:next w:val="Binhthng"/>
+    <w:link w:val="u3Char"/>
     <w:uiPriority w:val="9"/>
     <w:semiHidden/>
     <w:unhideWhenUsed/>
@@ -21553,11 +21650,11 @@
       <w:color w:val="4F81BD" w:themeColor="accent1"/>
     </w:rPr>
   </w:style>
-  <w:style w:type="paragraph" w:styleId="Heading4">
+  <w:style w:type="paragraph" w:styleId="u4">
     <w:name w:val="heading 4"/>
-    <w:basedOn w:val="Normal"/>
-    <w:next w:val="Normal"/>
-    <w:link w:val="Heading4Char"/>
+    <w:basedOn w:val="Binhthng"/>
+    <w:next w:val="Binhthng"/>
+    <w:link w:val="u4Char"/>
     <w:uiPriority w:val="9"/>
     <w:semiHidden/>
     <w:unhideWhenUsed/>
@@ -21582,11 +21679,11 @@
       <w:color w:val="4F81BD" w:themeColor="accent1"/>
     </w:rPr>
   </w:style>
-  <w:style w:type="paragraph" w:styleId="Heading5">
+  <w:style w:type="paragraph" w:styleId="u5">
     <w:name w:val="heading 5"/>
-    <w:basedOn w:val="Normal"/>
-    <w:next w:val="Normal"/>
-    <w:link w:val="Heading5Char"/>
+    <w:basedOn w:val="Binhthng"/>
+    <w:next w:val="Binhthng"/>
+    <w:link w:val="u5Char"/>
     <w:uiPriority w:val="9"/>
     <w:semiHidden/>
     <w:unhideWhenUsed/>
@@ -21607,11 +21704,11 @@
       <w:color w:val="243F60" w:themeColor="accent1" w:themeShade="7F"/>
     </w:rPr>
   </w:style>
-  <w:style w:type="paragraph" w:styleId="Heading6">
+  <w:style w:type="paragraph" w:styleId="u6">
     <w:name w:val="heading 6"/>
-    <w:basedOn w:val="Normal"/>
-    <w:next w:val="Normal"/>
-    <w:link w:val="Heading6Char"/>
+    <w:basedOn w:val="Binhthng"/>
+    <w:next w:val="Binhthng"/>
+    <w:link w:val="u6Char"/>
     <w:uiPriority w:val="9"/>
     <w:semiHidden/>
     <w:unhideWhenUsed/>
@@ -21634,11 +21731,11 @@
       <w:color w:val="243F60" w:themeColor="accent1" w:themeShade="7F"/>
     </w:rPr>
   </w:style>
-  <w:style w:type="paragraph" w:styleId="Heading7">
+  <w:style w:type="paragraph" w:styleId="u7">
     <w:name w:val="heading 7"/>
-    <w:basedOn w:val="Normal"/>
-    <w:next w:val="Normal"/>
-    <w:link w:val="Heading7Char"/>
+    <w:basedOn w:val="Binhthng"/>
+    <w:next w:val="Binhthng"/>
+    <w:link w:val="u7Char"/>
     <w:uiPriority w:val="9"/>
     <w:semiHidden/>
     <w:unhideWhenUsed/>
@@ -21661,11 +21758,11 @@
       <w:color w:val="404040" w:themeColor="text1" w:themeTint="BF"/>
     </w:rPr>
   </w:style>
-  <w:style w:type="paragraph" w:styleId="Heading8">
+  <w:style w:type="paragraph" w:styleId="u8">
     <w:name w:val="heading 8"/>
-    <w:basedOn w:val="Normal"/>
-    <w:next w:val="Normal"/>
-    <w:link w:val="Heading8Char"/>
+    <w:basedOn w:val="Binhthng"/>
+    <w:next w:val="Binhthng"/>
+    <w:link w:val="u8Char"/>
     <w:uiPriority w:val="9"/>
     <w:semiHidden/>
     <w:unhideWhenUsed/>
@@ -21688,11 +21785,11 @@
       <w:szCs w:val="20"/>
     </w:rPr>
   </w:style>
-  <w:style w:type="paragraph" w:styleId="Heading9">
+  <w:style w:type="paragraph" w:styleId="u9">
     <w:name w:val="heading 9"/>
-    <w:basedOn w:val="Normal"/>
-    <w:next w:val="Normal"/>
-    <w:link w:val="Heading9Char"/>
+    <w:basedOn w:val="Binhthng"/>
+    <w:next w:val="Binhthng"/>
+    <w:link w:val="u9Char"/>
     <w:uiPriority w:val="9"/>
     <w:semiHidden/>
     <w:unhideWhenUsed/>
@@ -21717,13 +21814,13 @@
       <w:szCs w:val="20"/>
     </w:rPr>
   </w:style>
-  <w:style w:type="character" w:default="1" w:styleId="DefaultParagraphFont">
+  <w:style w:type="character" w:default="1" w:styleId="Phngmcinhcuaoanvn">
     <w:name w:val="Default Paragraph Font"/>
     <w:uiPriority w:val="1"/>
     <w:semiHidden/>
     <w:unhideWhenUsed/>
   </w:style>
-  <w:style w:type="table" w:default="1" w:styleId="TableNormal">
+  <w:style w:type="table" w:default="1" w:styleId="BangThngthng">
     <w:name w:val="Normal Table"/>
     <w:uiPriority w:val="99"/>
     <w:semiHidden/>
@@ -21738,17 +21835,17 @@
       </w:tblCellMar>
     </w:tblPr>
   </w:style>
-  <w:style w:type="numbering" w:default="1" w:styleId="NoList">
+  <w:style w:type="numbering" w:default="1" w:styleId="Khngco">
     <w:name w:val="No List"/>
     <w:uiPriority w:val="99"/>
     <w:semiHidden/>
     <w:unhideWhenUsed/>
   </w:style>
-  <w:style w:type="paragraph" w:styleId="Title">
+  <w:style w:type="paragraph" w:styleId="Tiu">
     <w:name w:val="Title"/>
-    <w:basedOn w:val="Normal"/>
-    <w:next w:val="Normal"/>
-    <w:link w:val="TitleChar"/>
+    <w:basedOn w:val="Binhthng"/>
+    <w:next w:val="Binhthng"/>
+    <w:link w:val="TiuChar"/>
     <w:uiPriority w:val="10"/>
     <w:qFormat/>
     <w:rsid w:val="00AF7766"/>
@@ -21769,10 +21866,10 @@
       <w:lang w:eastAsia="ja-JP"/>
     </w:rPr>
   </w:style>
-  <w:style w:type="character" w:customStyle="1" w:styleId="TitleChar">
-    <w:name w:val="Title Char"/>
-    <w:basedOn w:val="DefaultParagraphFont"/>
-    <w:link w:val="Title"/>
+  <w:style w:type="character" w:customStyle="1" w:styleId="TiuChar">
+    <w:name w:val="Tiêu đề Char"/>
+    <w:basedOn w:val="Phngmcinhcuaoanvn"/>
+    <w:link w:val="Tiu"/>
     <w:uiPriority w:val="10"/>
     <w:rsid w:val="00AF7766"/>
     <w:rPr>
@@ -21785,11 +21882,11 @@
       <w:lang w:eastAsia="ja-JP"/>
     </w:rPr>
   </w:style>
-  <w:style w:type="paragraph" w:styleId="Subtitle">
+  <w:style w:type="paragraph" w:styleId="Tiuphu">
     <w:name w:val="Subtitle"/>
-    <w:basedOn w:val="Normal"/>
-    <w:next w:val="Normal"/>
-    <w:link w:val="SubtitleChar"/>
+    <w:basedOn w:val="Binhthng"/>
+    <w:next w:val="Binhthng"/>
+    <w:link w:val="TiuphuChar"/>
     <w:uiPriority w:val="11"/>
     <w:qFormat/>
     <w:rsid w:val="00AF7766"/>
@@ -21810,10 +21907,10 @@
       <w:lang w:eastAsia="ja-JP"/>
     </w:rPr>
   </w:style>
-  <w:style w:type="character" w:customStyle="1" w:styleId="SubtitleChar">
-    <w:name w:val="Subtitle Char"/>
-    <w:basedOn w:val="DefaultParagraphFont"/>
-    <w:link w:val="Subtitle"/>
+  <w:style w:type="character" w:customStyle="1" w:styleId="TiuphuChar">
+    <w:name w:val="Tiêu đề phụ Char"/>
+    <w:basedOn w:val="Phngmcinhcuaoanvn"/>
+    <w:link w:val="Tiuphu"/>
     <w:uiPriority w:val="11"/>
     <w:rsid w:val="00AF7766"/>
     <w:rPr>
@@ -21827,10 +21924,10 @@
       <w:lang w:eastAsia="ja-JP"/>
     </w:rPr>
   </w:style>
-  <w:style w:type="paragraph" w:styleId="BalloonText">
+  <w:style w:type="paragraph" w:styleId="Bongchuthich">
     <w:name w:val="Balloon Text"/>
-    <w:basedOn w:val="Normal"/>
-    <w:link w:val="BalloonTextChar"/>
+    <w:basedOn w:val="Binhthng"/>
+    <w:link w:val="BongchuthichChar"/>
     <w:uiPriority w:val="99"/>
     <w:semiHidden/>
     <w:unhideWhenUsed/>
@@ -21844,10 +21941,10 @@
       <w:szCs w:val="16"/>
     </w:rPr>
   </w:style>
-  <w:style w:type="character" w:customStyle="1" w:styleId="BalloonTextChar">
-    <w:name w:val="Balloon Text Char"/>
-    <w:basedOn w:val="DefaultParagraphFont"/>
-    <w:link w:val="BalloonText"/>
+  <w:style w:type="character" w:customStyle="1" w:styleId="BongchuthichChar">
+    <w:name w:val="Bóng chú thích Char"/>
+    <w:basedOn w:val="Phngmcinhcuaoanvn"/>
+    <w:link w:val="Bongchuthich"/>
     <w:uiPriority w:val="99"/>
     <w:semiHidden/>
     <w:rsid w:val="00AF7766"/>
@@ -21857,9 +21954,9 @@
       <w:szCs w:val="16"/>
     </w:rPr>
   </w:style>
-  <w:style w:type="paragraph" w:styleId="NoSpacing">
+  <w:style w:type="paragraph" w:styleId="KhngDncch">
     <w:name w:val="No Spacing"/>
-    <w:link w:val="NoSpacingChar"/>
+    <w:link w:val="KhngDncchChar"/>
     <w:uiPriority w:val="1"/>
     <w:qFormat/>
     <w:rsid w:val="00990E65"/>
@@ -21871,10 +21968,10 @@
       <w:lang w:eastAsia="ja-JP"/>
     </w:rPr>
   </w:style>
-  <w:style w:type="character" w:customStyle="1" w:styleId="NoSpacingChar">
-    <w:name w:val="No Spacing Char"/>
-    <w:basedOn w:val="DefaultParagraphFont"/>
-    <w:link w:val="NoSpacing"/>
+  <w:style w:type="character" w:customStyle="1" w:styleId="KhngDncchChar">
+    <w:name w:val="Không Dãn cách Char"/>
+    <w:basedOn w:val="Phngmcinhcuaoanvn"/>
+    <w:link w:val="KhngDncch"/>
     <w:uiPriority w:val="1"/>
     <w:rsid w:val="00990E65"/>
     <w:rPr>
@@ -21882,10 +21979,10 @@
       <w:lang w:eastAsia="ja-JP"/>
     </w:rPr>
   </w:style>
-  <w:style w:type="paragraph" w:styleId="ListParagraph">
+  <w:style w:type="paragraph" w:styleId="oancuaDanhsach">
     <w:name w:val="List Paragraph"/>
-    <w:basedOn w:val="Normal"/>
-    <w:link w:val="ListParagraphChar"/>
+    <w:basedOn w:val="Binhthng"/>
+    <w:link w:val="oancuaDanhsachChar"/>
     <w:uiPriority w:val="34"/>
     <w:qFormat/>
     <w:rsid w:val="00990E65"/>
@@ -21896,7 +21993,7 @@
   </w:style>
   <w:style w:type="paragraph" w:customStyle="1" w:styleId="Title1">
     <w:name w:val="Title 1"/>
-    <w:basedOn w:val="ListParagraph"/>
+    <w:basedOn w:val="oancuaDanhsach"/>
     <w:link w:val="Title1Char"/>
     <w:autoRedefine/>
     <w:rsid w:val="00B90959"/>
@@ -21913,7 +22010,7 @@
   </w:style>
   <w:style w:type="paragraph" w:customStyle="1" w:styleId="Paragrap">
     <w:name w:val="Paragrap"/>
-    <w:basedOn w:val="Normal"/>
+    <w:basedOn w:val="Binhthng"/>
     <w:link w:val="ParagrapChar"/>
     <w:qFormat/>
     <w:rsid w:val="00990E65"/>
@@ -21928,16 +22025,16 @@
       <w:szCs w:val="26"/>
     </w:rPr>
   </w:style>
-  <w:style w:type="character" w:customStyle="1" w:styleId="ListParagraphChar">
-    <w:name w:val="List Paragraph Char"/>
-    <w:basedOn w:val="DefaultParagraphFont"/>
-    <w:link w:val="ListParagraph"/>
+  <w:style w:type="character" w:customStyle="1" w:styleId="oancuaDanhsachChar">
+    <w:name w:val="Đoạn của Danh sách Char"/>
+    <w:basedOn w:val="Phngmcinhcuaoanvn"/>
+    <w:link w:val="oancuaDanhsach"/>
     <w:uiPriority w:val="34"/>
     <w:rsid w:val="00990E65"/>
   </w:style>
   <w:style w:type="character" w:customStyle="1" w:styleId="Title1Char">
     <w:name w:val="Title 1 Char"/>
-    <w:basedOn w:val="ListParagraphChar"/>
+    <w:basedOn w:val="oancuaDanhsachChar"/>
     <w:link w:val="Title1"/>
     <w:rsid w:val="00B90959"/>
     <w:rPr>
@@ -21948,9 +22045,9 @@
       <w:szCs w:val="28"/>
     </w:rPr>
   </w:style>
-  <w:style w:type="table" w:styleId="TableGrid">
+  <w:style w:type="table" w:styleId="LiBang">
     <w:name w:val="Table Grid"/>
-    <w:basedOn w:val="TableNormal"/>
+    <w:basedOn w:val="BangThngthng"/>
     <w:uiPriority w:val="59"/>
     <w:rsid w:val="003141E2"/>
     <w:pPr>
@@ -21969,7 +22066,7 @@
   </w:style>
   <w:style w:type="character" w:customStyle="1" w:styleId="ParagrapChar">
     <w:name w:val="Paragrap Char"/>
-    <w:basedOn w:val="DefaultParagraphFont"/>
+    <w:basedOn w:val="Phngmcinhcuaoanvn"/>
     <w:link w:val="Paragrap"/>
     <w:rsid w:val="00990E65"/>
     <w:rPr>
@@ -22041,10 +22138,10 @@
       <w:szCs w:val="24"/>
     </w:rPr>
   </w:style>
-  <w:style w:type="character" w:customStyle="1" w:styleId="Heading1Char">
-    <w:name w:val="Heading 1 Char"/>
-    <w:basedOn w:val="DefaultParagraphFont"/>
-    <w:link w:val="Heading1"/>
+  <w:style w:type="character" w:customStyle="1" w:styleId="u1Char">
+    <w:name w:val="Đầu đề 1 Char"/>
+    <w:basedOn w:val="Phngmcinhcuaoanvn"/>
+    <w:link w:val="u1"/>
     <w:uiPriority w:val="9"/>
     <w:rsid w:val="00A854C4"/>
     <w:rPr>
@@ -22067,10 +22164,10 @@
       <w:szCs w:val="26"/>
     </w:rPr>
   </w:style>
-  <w:style w:type="character" w:customStyle="1" w:styleId="Heading2Char">
-    <w:name w:val="Heading 2 Char"/>
-    <w:basedOn w:val="DefaultParagraphFont"/>
-    <w:link w:val="Heading2"/>
+  <w:style w:type="character" w:customStyle="1" w:styleId="u2Char">
+    <w:name w:val="Đầu đề 2 Char"/>
+    <w:basedOn w:val="Phngmcinhcuaoanvn"/>
+    <w:link w:val="u2"/>
     <w:uiPriority w:val="9"/>
     <w:rsid w:val="00715417"/>
     <w:rPr>
@@ -22082,10 +22179,10 @@
       <w:szCs w:val="26"/>
     </w:rPr>
   </w:style>
-  <w:style w:type="character" w:customStyle="1" w:styleId="Heading3Char">
-    <w:name w:val="Heading 3 Char"/>
-    <w:basedOn w:val="DefaultParagraphFont"/>
-    <w:link w:val="Heading3"/>
+  <w:style w:type="character" w:customStyle="1" w:styleId="u3Char">
+    <w:name w:val="Đầu đề 3 Char"/>
+    <w:basedOn w:val="Phngmcinhcuaoanvn"/>
+    <w:link w:val="u3"/>
     <w:uiPriority w:val="9"/>
     <w:semiHidden/>
     <w:rsid w:val="00715417"/>
@@ -22096,10 +22193,10 @@
       <w:color w:val="4F81BD" w:themeColor="accent1"/>
     </w:rPr>
   </w:style>
-  <w:style w:type="character" w:customStyle="1" w:styleId="Heading4Char">
-    <w:name w:val="Heading 4 Char"/>
-    <w:basedOn w:val="DefaultParagraphFont"/>
-    <w:link w:val="Heading4"/>
+  <w:style w:type="character" w:customStyle="1" w:styleId="u4Char">
+    <w:name w:val="Đầu đề 4 Char"/>
+    <w:basedOn w:val="Phngmcinhcuaoanvn"/>
+    <w:link w:val="u4"/>
     <w:uiPriority w:val="9"/>
     <w:semiHidden/>
     <w:rsid w:val="00715417"/>
@@ -22112,10 +22209,10 @@
       <w:color w:val="4F81BD" w:themeColor="accent1"/>
     </w:rPr>
   </w:style>
-  <w:style w:type="character" w:customStyle="1" w:styleId="Heading5Char">
-    <w:name w:val="Heading 5 Char"/>
-    <w:basedOn w:val="DefaultParagraphFont"/>
-    <w:link w:val="Heading5"/>
+  <w:style w:type="character" w:customStyle="1" w:styleId="u5Char">
+    <w:name w:val="Đầu đề 5 Char"/>
+    <w:basedOn w:val="Phngmcinhcuaoanvn"/>
+    <w:link w:val="u5"/>
     <w:uiPriority w:val="9"/>
     <w:semiHidden/>
     <w:rsid w:val="00715417"/>
@@ -22124,10 +22221,10 @@
       <w:color w:val="243F60" w:themeColor="accent1" w:themeShade="7F"/>
     </w:rPr>
   </w:style>
-  <w:style w:type="character" w:customStyle="1" w:styleId="Heading6Char">
-    <w:name w:val="Heading 6 Char"/>
-    <w:basedOn w:val="DefaultParagraphFont"/>
-    <w:link w:val="Heading6"/>
+  <w:style w:type="character" w:customStyle="1" w:styleId="u6Char">
+    <w:name w:val="Đầu đề 6 Char"/>
+    <w:basedOn w:val="Phngmcinhcuaoanvn"/>
+    <w:link w:val="u6"/>
     <w:uiPriority w:val="9"/>
     <w:semiHidden/>
     <w:rsid w:val="00715417"/>
@@ -22138,10 +22235,10 @@
       <w:color w:val="243F60" w:themeColor="accent1" w:themeShade="7F"/>
     </w:rPr>
   </w:style>
-  <w:style w:type="character" w:customStyle="1" w:styleId="Heading7Char">
-    <w:name w:val="Heading 7 Char"/>
-    <w:basedOn w:val="DefaultParagraphFont"/>
-    <w:link w:val="Heading7"/>
+  <w:style w:type="character" w:customStyle="1" w:styleId="u7Char">
+    <w:name w:val="Đầu đề 7 Char"/>
+    <w:basedOn w:val="Phngmcinhcuaoanvn"/>
+    <w:link w:val="u7"/>
     <w:uiPriority w:val="9"/>
     <w:semiHidden/>
     <w:rsid w:val="00715417"/>
@@ -22152,10 +22249,10 @@
       <w:color w:val="404040" w:themeColor="text1" w:themeTint="BF"/>
     </w:rPr>
   </w:style>
-  <w:style w:type="character" w:customStyle="1" w:styleId="Heading8Char">
-    <w:name w:val="Heading 8 Char"/>
-    <w:basedOn w:val="DefaultParagraphFont"/>
-    <w:link w:val="Heading8"/>
+  <w:style w:type="character" w:customStyle="1" w:styleId="u8Char">
+    <w:name w:val="Đầu đề 8 Char"/>
+    <w:basedOn w:val="Phngmcinhcuaoanvn"/>
+    <w:link w:val="u8"/>
     <w:uiPriority w:val="9"/>
     <w:semiHidden/>
     <w:rsid w:val="00715417"/>
@@ -22166,10 +22263,10 @@
       <w:szCs w:val="20"/>
     </w:rPr>
   </w:style>
-  <w:style w:type="character" w:customStyle="1" w:styleId="Heading9Char">
-    <w:name w:val="Heading 9 Char"/>
-    <w:basedOn w:val="DefaultParagraphFont"/>
-    <w:link w:val="Heading9"/>
+  <w:style w:type="character" w:customStyle="1" w:styleId="u9Char">
+    <w:name w:val="Đầu đề 9 Char"/>
+    <w:basedOn w:val="Phngmcinhcuaoanvn"/>
+    <w:link w:val="u9"/>
     <w:uiPriority w:val="9"/>
     <w:semiHidden/>
     <w:rsid w:val="00715417"/>
@@ -22184,7 +22281,7 @@
   </w:style>
   <w:style w:type="paragraph" w:customStyle="1" w:styleId="Title12">
     <w:name w:val="Title 1.2"/>
-    <w:basedOn w:val="Heading2"/>
+    <w:basedOn w:val="u2"/>
     <w:link w:val="Title12Char"/>
     <w:rsid w:val="00715417"/>
     <w:pPr>
@@ -22211,7 +22308,7 @@
   </w:style>
   <w:style w:type="character" w:customStyle="1" w:styleId="Title12Char">
     <w:name w:val="Title 1.2 Char"/>
-    <w:basedOn w:val="Heading2Char"/>
+    <w:basedOn w:val="u2Char"/>
     <w:link w:val="Title12"/>
     <w:rsid w:val="00715417"/>
     <w:rPr>
@@ -22264,7 +22361,7 @@
   </w:style>
   <w:style w:type="paragraph" w:customStyle="1" w:styleId="TuStyle-Title1">
     <w:name w:val="Tu Style - Title 1"/>
-    <w:basedOn w:val="ListParagraph"/>
+    <w:basedOn w:val="oancuaDanhsach"/>
     <w:link w:val="TuStyle-Title1Char"/>
     <w:qFormat/>
     <w:rsid w:val="004E1149"/>
@@ -22320,7 +22417,7 @@
   </w:style>
   <w:style w:type="character" w:customStyle="1" w:styleId="TuStyle-Title1Char">
     <w:name w:val="Tu Style - Title 1 Char"/>
-    <w:basedOn w:val="ListParagraphChar"/>
+    <w:basedOn w:val="oancuaDanhsachChar"/>
     <w:link w:val="TuStyle-Title1"/>
     <w:rsid w:val="004E1149"/>
     <w:rPr>
@@ -22338,10 +22435,10 @@
       </w14:textFill>
     </w:rPr>
   </w:style>
-  <w:style w:type="paragraph" w:styleId="TOCHeading">
+  <w:style w:type="paragraph" w:styleId="uMucluc">
     <w:name w:val="TOC Heading"/>
-    <w:basedOn w:val="Heading1"/>
-    <w:next w:val="Normal"/>
+    <w:basedOn w:val="u1"/>
+    <w:next w:val="Binhthng"/>
     <w:uiPriority w:val="39"/>
     <w:semiHidden/>
     <w:unhideWhenUsed/>
@@ -22377,10 +22474,10 @@
       </w14:textFill>
     </w:rPr>
   </w:style>
-  <w:style w:type="paragraph" w:styleId="TOC1">
+  <w:style w:type="paragraph" w:styleId="Mucluc1">
     <w:name w:val="toc 1"/>
-    <w:basedOn w:val="Normal"/>
-    <w:next w:val="Normal"/>
+    <w:basedOn w:val="Binhthng"/>
+    <w:next w:val="Binhthng"/>
     <w:autoRedefine/>
     <w:uiPriority w:val="39"/>
     <w:unhideWhenUsed/>
@@ -22398,10 +22495,10 @@
       <w:szCs w:val="24"/>
     </w:rPr>
   </w:style>
-  <w:style w:type="paragraph" w:styleId="TOC2">
+  <w:style w:type="paragraph" w:styleId="Mucluc2">
     <w:name w:val="toc 2"/>
-    <w:basedOn w:val="Normal"/>
-    <w:next w:val="Normal"/>
+    <w:basedOn w:val="Binhthng"/>
+    <w:next w:val="Binhthng"/>
     <w:autoRedefine/>
     <w:uiPriority w:val="39"/>
     <w:unhideWhenUsed/>
@@ -22418,10 +22515,10 @@
       <w:szCs w:val="20"/>
     </w:rPr>
   </w:style>
-  <w:style w:type="paragraph" w:styleId="TOC3">
+  <w:style w:type="paragraph" w:styleId="Mucluc3">
     <w:name w:val="toc 3"/>
-    <w:basedOn w:val="Normal"/>
-    <w:next w:val="Normal"/>
+    <w:basedOn w:val="Binhthng"/>
+    <w:next w:val="Binhthng"/>
     <w:autoRedefine/>
     <w:uiPriority w:val="39"/>
     <w:unhideWhenUsed/>
@@ -22436,10 +22533,10 @@
       <w:szCs w:val="20"/>
     </w:rPr>
   </w:style>
-  <w:style w:type="paragraph" w:styleId="TOC4">
+  <w:style w:type="paragraph" w:styleId="Mucluc4">
     <w:name w:val="toc 4"/>
-    <w:basedOn w:val="Normal"/>
-    <w:next w:val="Normal"/>
+    <w:basedOn w:val="Binhthng"/>
+    <w:next w:val="Binhthng"/>
     <w:autoRedefine/>
     <w:uiPriority w:val="39"/>
     <w:unhideWhenUsed/>
@@ -22454,10 +22551,10 @@
       <w:szCs w:val="20"/>
     </w:rPr>
   </w:style>
-  <w:style w:type="paragraph" w:styleId="TOC5">
+  <w:style w:type="paragraph" w:styleId="Mucluc5">
     <w:name w:val="toc 5"/>
-    <w:basedOn w:val="Normal"/>
-    <w:next w:val="Normal"/>
+    <w:basedOn w:val="Binhthng"/>
+    <w:next w:val="Binhthng"/>
     <w:autoRedefine/>
     <w:uiPriority w:val="39"/>
     <w:unhideWhenUsed/>
@@ -22472,10 +22569,10 @@
       <w:szCs w:val="20"/>
     </w:rPr>
   </w:style>
-  <w:style w:type="paragraph" w:styleId="TOC6">
+  <w:style w:type="paragraph" w:styleId="Mucluc6">
     <w:name w:val="toc 6"/>
-    <w:basedOn w:val="Normal"/>
-    <w:next w:val="Normal"/>
+    <w:basedOn w:val="Binhthng"/>
+    <w:next w:val="Binhthng"/>
     <w:autoRedefine/>
     <w:uiPriority w:val="39"/>
     <w:unhideWhenUsed/>
@@ -22490,10 +22587,10 @@
       <w:szCs w:val="20"/>
     </w:rPr>
   </w:style>
-  <w:style w:type="paragraph" w:styleId="TOC7">
+  <w:style w:type="paragraph" w:styleId="Mucluc7">
     <w:name w:val="toc 7"/>
-    <w:basedOn w:val="Normal"/>
-    <w:next w:val="Normal"/>
+    <w:basedOn w:val="Binhthng"/>
+    <w:next w:val="Binhthng"/>
     <w:autoRedefine/>
     <w:uiPriority w:val="39"/>
     <w:unhideWhenUsed/>
@@ -22508,10 +22605,10 @@
       <w:szCs w:val="20"/>
     </w:rPr>
   </w:style>
-  <w:style w:type="paragraph" w:styleId="TOC8">
+  <w:style w:type="paragraph" w:styleId="Mucluc8">
     <w:name w:val="toc 8"/>
-    <w:basedOn w:val="Normal"/>
-    <w:next w:val="Normal"/>
+    <w:basedOn w:val="Binhthng"/>
+    <w:next w:val="Binhthng"/>
     <w:autoRedefine/>
     <w:uiPriority w:val="39"/>
     <w:unhideWhenUsed/>
@@ -22526,10 +22623,10 @@
       <w:szCs w:val="20"/>
     </w:rPr>
   </w:style>
-  <w:style w:type="paragraph" w:styleId="TOC9">
+  <w:style w:type="paragraph" w:styleId="Mucluc9">
     <w:name w:val="toc 9"/>
-    <w:basedOn w:val="Normal"/>
-    <w:next w:val="Normal"/>
+    <w:basedOn w:val="Binhthng"/>
+    <w:next w:val="Binhthng"/>
     <w:autoRedefine/>
     <w:uiPriority w:val="39"/>
     <w:unhideWhenUsed/>
@@ -22546,7 +22643,7 @@
   </w:style>
   <w:style w:type="table" w:customStyle="1" w:styleId="PlainTable11">
     <w:name w:val="Plain Table 11"/>
-    <w:basedOn w:val="TableNormal"/>
+    <w:basedOn w:val="BangThngthng"/>
     <w:uiPriority w:val="41"/>
     <w:rsid w:val="00545225"/>
     <w:pPr>
@@ -22613,9 +22710,9 @@
       </w:tcPr>
     </w:tblStylePr>
   </w:style>
-  <w:style w:type="paragraph" w:styleId="NormalWeb">
+  <w:style w:type="paragraph" w:styleId="ThngthngWeb">
     <w:name w:val="Normal (Web)"/>
-    <w:basedOn w:val="Normal"/>
+    <w:basedOn w:val="Binhthng"/>
     <w:uiPriority w:val="99"/>
     <w:semiHidden/>
     <w:unhideWhenUsed/>
@@ -22634,7 +22731,7 @@
 </file>
 
 <file path=word/glossary/document.xml><?xml version="1.0" encoding="utf-8"?>
-<w:glossaryDocument xmlns:wpc="http://schemas.microsoft.com/office/word/2010/wordprocessingCanvas" xmlns:mc="http://schemas.openxmlformats.org/markup-compatibility/2006" xmlns:o="urn:schemas-microsoft-com:office:office" xmlns:r="http://schemas.openxmlformats.org/officeDocument/2006/relationships" xmlns:m="http://schemas.openxmlformats.org/officeDocument/2006/math" xmlns:v="urn:schemas-microsoft-com:vml" xmlns:wp14="http://schemas.microsoft.com/office/word/2010/wordprocessingDrawing" xmlns:wp="http://schemas.openxmlformats.org/drawingml/2006/wordprocessingDrawing" xmlns:w10="urn:schemas-microsoft-com:office:word" xmlns:w="http://schemas.openxmlformats.org/wordprocessingml/2006/main" xmlns:w14="http://schemas.microsoft.com/office/word/2010/wordml" xmlns:w15="http://schemas.microsoft.com/office/word/2012/wordml" xmlns:wpg="http://schemas.microsoft.com/office/word/2010/wordprocessingGroup" xmlns:wpi="http://schemas.microsoft.com/office/word/2010/wordprocessingInk" xmlns:wne="http://schemas.microsoft.com/office/word/2006/wordml" xmlns:wps="http://schemas.microsoft.com/office/word/2010/wordprocessingShape" mc:Ignorable="w14 w15 wp14">
+<w:glossaryDocument xmlns:wpc="http://schemas.microsoft.com/office/word/2010/wordprocessingCanvas" xmlns:cx="http://schemas.microsoft.com/office/drawing/2014/chartex" xmlns:cx1="http://schemas.microsoft.com/office/drawing/2015/9/8/chartex" xmlns:cx2="http://schemas.microsoft.com/office/drawing/2015/10/21/chartex" xmlns:cx3="http://schemas.microsoft.com/office/drawing/2016/5/9/chartex" xmlns:cx4="http://schemas.microsoft.com/office/drawing/2016/5/10/chartex" xmlns:cx5="http://schemas.microsoft.com/office/drawing/2016/5/11/chartex" xmlns:cx6="http://schemas.microsoft.com/office/drawing/2016/5/12/chartex" xmlns:cx7="http://schemas.microsoft.com/office/drawing/2016/5/13/chartex" xmlns:cx8="http://schemas.microsoft.com/office/drawing/2016/5/14/chartex" xmlns:mc="http://schemas.openxmlformats.org/markup-compatibility/2006" xmlns:aink="http://schemas.microsoft.com/office/drawing/2016/ink" xmlns:am3d="http://schemas.microsoft.com/office/drawing/2017/model3d" xmlns:o="urn:schemas-microsoft-com:office:office" xmlns:r="http://schemas.openxmlformats.org/officeDocument/2006/relationships" xmlns:m="http://schemas.openxmlformats.org/officeDocument/2006/math" xmlns:v="urn:schemas-microsoft-com:vml" xmlns:wp14="http://schemas.microsoft.com/office/word/2010/wordprocessingDrawing" xmlns:wp="http://schemas.openxmlformats.org/drawingml/2006/wordprocessingDrawing" xmlns:w10="urn:schemas-microsoft-com:office:word" xmlns:w="http://schemas.openxmlformats.org/wordprocessingml/2006/main" xmlns:w14="http://schemas.microsoft.com/office/word/2010/wordml" xmlns:w15="http://schemas.microsoft.com/office/word/2012/wordml" xmlns:w16cid="http://schemas.microsoft.com/office/word/2016/wordml/cid" xmlns:w16se="http://schemas.microsoft.com/office/word/2015/wordml/symex" xmlns:wpg="http://schemas.microsoft.com/office/word/2010/wordprocessingGroup" xmlns:wpi="http://schemas.microsoft.com/office/word/2010/wordprocessingInk" xmlns:wne="http://schemas.microsoft.com/office/word/2006/wordml" xmlns:wps="http://schemas.microsoft.com/office/word/2010/wordprocessingShape" mc:Ignorable="w14 w15 w16se w16cid wp14">
   <w:docParts>
     <w:docPart>
       <w:docPartPr>
@@ -22671,7 +22768,7 @@
 </file>
 
 <file path=word/glossary/fontTable.xml><?xml version="1.0" encoding="utf-8"?>
-<w:fonts xmlns:mc="http://schemas.openxmlformats.org/markup-compatibility/2006" xmlns:r="http://schemas.openxmlformats.org/officeDocument/2006/relationships" xmlns:w="http://schemas.openxmlformats.org/wordprocessingml/2006/main" xmlns:w14="http://schemas.microsoft.com/office/word/2010/wordml" xmlns:w15="http://schemas.microsoft.com/office/word/2012/wordml" mc:Ignorable="w14 w15">
+<w:fonts xmlns:mc="http://schemas.openxmlformats.org/markup-compatibility/2006" xmlns:r="http://schemas.openxmlformats.org/officeDocument/2006/relationships" xmlns:w="http://schemas.openxmlformats.org/wordprocessingml/2006/main" xmlns:w14="http://schemas.microsoft.com/office/word/2010/wordml" xmlns:w15="http://schemas.microsoft.com/office/word/2012/wordml" xmlns:w16cid="http://schemas.microsoft.com/office/word/2016/wordml/cid" xmlns:w16se="http://schemas.microsoft.com/office/word/2015/wordml/symex" mc:Ignorable="w14 w15 w16se w16cid">
   <w:font w:name="Times New Roman">
     <w:panose1 w:val="02020603050405020304"/>
     <w:charset w:val="00"/>
@@ -22729,6 +22826,14 @@
     <w:pitch w:val="variable"/>
     <w:sig w:usb0="E1002EFF" w:usb1="C000605B" w:usb2="00000029" w:usb3="00000000" w:csb0="000101FF" w:csb1="00000000"/>
   </w:font>
+  <w:font w:name="DengXian">
+    <w:altName w:val="等线"/>
+    <w:panose1 w:val="02010600030101010101"/>
+    <w:charset w:val="86"/>
+    <w:family w:val="auto"/>
+    <w:pitch w:val="variable"/>
+    <w:sig w:usb0="A00002BF" w:usb1="38CF7CFA" w:usb2="00000016" w:usb3="00000000" w:csb0="0004000F" w:csb1="00000000"/>
+  </w:font>
   <w:font w:name="Calibri Light">
     <w:panose1 w:val="020F0302020204030204"/>
     <w:charset w:val="00"/>
@@ -22736,11 +22841,19 @@
     <w:pitch w:val="variable"/>
     <w:sig w:usb0="E0002AFF" w:usb1="C000247B" w:usb2="00000009" w:usb3="00000000" w:csb0="000001FF" w:csb1="00000000"/>
   </w:font>
+  <w:font w:name="DengXian Light">
+    <w:altName w:val="等线 Light"/>
+    <w:panose1 w:val="02010600030101010101"/>
+    <w:charset w:val="86"/>
+    <w:family w:val="auto"/>
+    <w:pitch w:val="variable"/>
+    <w:sig w:usb0="A00002BF" w:usb1="38CF7CFA" w:usb2="00000016" w:usb3="00000000" w:csb0="0004000F" w:csb1="00000000"/>
+  </w:font>
 </w:fonts>
 </file>
 
 <file path=word/glossary/settings.xml><?xml version="1.0" encoding="utf-8"?>
-<w:settings xmlns:mc="http://schemas.openxmlformats.org/markup-compatibility/2006" xmlns:o="urn:schemas-microsoft-com:office:office" xmlns:r="http://schemas.openxmlformats.org/officeDocument/2006/relationships" xmlns:m="http://schemas.openxmlformats.org/officeDocument/2006/math" xmlns:v="urn:schemas-microsoft-com:vml" xmlns:w10="urn:schemas-microsoft-com:office:word" xmlns:w="http://schemas.openxmlformats.org/wordprocessingml/2006/main" xmlns:w14="http://schemas.microsoft.com/office/word/2010/wordml" xmlns:w15="http://schemas.microsoft.com/office/word/2012/wordml" xmlns:sl="http://schemas.openxmlformats.org/schemaLibrary/2006/main" mc:Ignorable="w14 w15">
+<w:settings xmlns:mc="http://schemas.openxmlformats.org/markup-compatibility/2006" xmlns:o="urn:schemas-microsoft-com:office:office" xmlns:r="http://schemas.openxmlformats.org/officeDocument/2006/relationships" xmlns:m="http://schemas.openxmlformats.org/officeDocument/2006/math" xmlns:v="urn:schemas-microsoft-com:vml" xmlns:w10="urn:schemas-microsoft-com:office:word" xmlns:w="http://schemas.openxmlformats.org/wordprocessingml/2006/main" xmlns:w14="http://schemas.microsoft.com/office/word/2010/wordml" xmlns:w15="http://schemas.microsoft.com/office/word/2012/wordml" xmlns:w16cid="http://schemas.microsoft.com/office/word/2016/wordml/cid" xmlns:w16se="http://schemas.microsoft.com/office/word/2015/wordml/symex" xmlns:sl="http://schemas.openxmlformats.org/schemaLibrary/2006/main" mc:Ignorable="w14 w15 w16se w16cid">
   <w:view w:val="normal"/>
   <w:defaultTabStop w:val="720"/>
   <w:characterSpacingControl w:val="doNotCompress"/>
@@ -22787,6 +22900,7 @@
     <w:rsid w:val="00B305F4"/>
     <w:rsid w:val="00BE1159"/>
     <w:rsid w:val="00C042DA"/>
+    <w:rsid w:val="00C55E00"/>
     <w:rsid w:val="00CA5AAC"/>
     <w:rsid w:val="00CD4D81"/>
     <w:rsid w:val="00D5031D"/>
@@ -22823,7 +22937,7 @@
 </file>
 
 <file path=word/glossary/styles.xml><?xml version="1.0" encoding="utf-8"?>
-<w:styles xmlns:mc="http://schemas.openxmlformats.org/markup-compatibility/2006" xmlns:r="http://schemas.openxmlformats.org/officeDocument/2006/relationships" xmlns:w="http://schemas.openxmlformats.org/wordprocessingml/2006/main" xmlns:w14="http://schemas.microsoft.com/office/word/2010/wordml" xmlns:w15="http://schemas.microsoft.com/office/word/2012/wordml" mc:Ignorable="w14 w15">
+<w:styles xmlns:mc="http://schemas.openxmlformats.org/markup-compatibility/2006" xmlns:r="http://schemas.openxmlformats.org/officeDocument/2006/relationships" xmlns:w="http://schemas.openxmlformats.org/wordprocessingml/2006/main" xmlns:w14="http://schemas.microsoft.com/office/word/2010/wordml" xmlns:w15="http://schemas.microsoft.com/office/word/2012/wordml" xmlns:w16cid="http://schemas.microsoft.com/office/word/2016/wordml/cid" xmlns:w16se="http://schemas.microsoft.com/office/word/2015/wordml/symex" mc:Ignorable="w14 w15 w16se w16cid">
   <w:docDefaults>
     <w:rPrDefault>
       <w:rPr>
@@ -22839,7 +22953,7 @@
       </w:pPr>
     </w:pPrDefault>
   </w:docDefaults>
-  <w:latentStyles w:defLockedState="0" w:defUIPriority="99" w:defSemiHidden="0" w:defUnhideWhenUsed="0" w:defQFormat="0" w:count="371">
+  <w:latentStyles w:defLockedState="0" w:defUIPriority="99" w:defSemiHidden="0" w:defUnhideWhenUsed="0" w:defQFormat="0" w:count="375">
     <w:lsdException w:name="Normal" w:uiPriority="0" w:qFormat="1"/>
     <w:lsdException w:name="heading 1" w:uiPriority="9" w:qFormat="1"/>
     <w:lsdException w:name="heading 2" w:semiHidden="1" w:uiPriority="9" w:unhideWhenUsed="1" w:qFormat="1"/>
@@ -22945,7 +23059,6 @@
     <w:lsdException w:name="HTML Sample" w:semiHidden="1" w:unhideWhenUsed="1"/>
     <w:lsdException w:name="HTML Typewriter" w:semiHidden="1" w:unhideWhenUsed="1"/>
     <w:lsdException w:name="HTML Variable" w:semiHidden="1" w:unhideWhenUsed="1"/>
-    <w:lsdException w:name="Normal Table" w:semiHidden="1" w:unhideWhenUsed="1"/>
     <w:lsdException w:name="annotation subject" w:semiHidden="1" w:unhideWhenUsed="1"/>
     <w:lsdException w:name="No List" w:semiHidden="1" w:unhideWhenUsed="1"/>
     <w:lsdException w:name="Outline List 1" w:semiHidden="1" w:unhideWhenUsed="1"/>
@@ -22989,10 +23102,8 @@
     <w:lsdException w:name="Table Elegant" w:semiHidden="1" w:unhideWhenUsed="1"/>
     <w:lsdException w:name="Table Professional" w:semiHidden="1" w:unhideWhenUsed="1"/>
     <w:lsdException w:name="Table Subtle 1" w:semiHidden="1" w:unhideWhenUsed="1"/>
-    <w:lsdException w:name="Table Subtle 2" w:semiHidden="1" w:unhideWhenUsed="1"/>
     <w:lsdException w:name="Table Web 1" w:semiHidden="1" w:unhideWhenUsed="1"/>
     <w:lsdException w:name="Table Web 2" w:semiHidden="1" w:unhideWhenUsed="1"/>
-    <w:lsdException w:name="Table Web 3" w:semiHidden="1" w:unhideWhenUsed="1"/>
     <w:lsdException w:name="Balloon Text" w:semiHidden="1" w:unhideWhenUsed="1"/>
     <w:lsdException w:name="Table Grid" w:uiPriority="59"/>
     <w:lsdException w:name="Table Theme" w:semiHidden="1" w:unhideWhenUsed="1"/>
@@ -23211,18 +23322,22 @@
     <w:lsdException w:name="List Table 5 Dark Accent 6" w:uiPriority="50"/>
     <w:lsdException w:name="List Table 6 Colorful Accent 6" w:uiPriority="51"/>
     <w:lsdException w:name="List Table 7 Colorful Accent 6" w:uiPriority="52"/>
+    <w:lsdException w:name="Mention" w:semiHidden="1" w:unhideWhenUsed="1"/>
+    <w:lsdException w:name="Smart Hyperlink" w:semiHidden="1" w:unhideWhenUsed="1"/>
+    <w:lsdException w:name="Hashtag" w:semiHidden="1" w:unhideWhenUsed="1"/>
+    <w:lsdException w:name="Unresolved Mention" w:semiHidden="1" w:unhideWhenUsed="1"/>
   </w:latentStyles>
-  <w:style w:type="paragraph" w:default="1" w:styleId="Normal">
+  <w:style w:type="paragraph" w:default="1" w:styleId="Binhthng">
     <w:name w:val="Normal"/>
     <w:qFormat/>
   </w:style>
-  <w:style w:type="character" w:default="1" w:styleId="DefaultParagraphFont">
+  <w:style w:type="character" w:default="1" w:styleId="Phngmcinhcuaoanvn">
     <w:name w:val="Default Paragraph Font"/>
     <w:uiPriority w:val="1"/>
     <w:semiHidden/>
     <w:unhideWhenUsed/>
   </w:style>
-  <w:style w:type="table" w:default="1" w:styleId="TableNormal">
+  <w:style w:type="table" w:default="1" w:styleId="BangThngthng">
     <w:name w:val="Normal Table"/>
     <w:uiPriority w:val="99"/>
     <w:semiHidden/>
@@ -23237,7 +23352,7 @@
       </w:tblCellMar>
     </w:tblPr>
   </w:style>
-  <w:style w:type="numbering" w:default="1" w:styleId="NoList">
+  <w:style w:type="numbering" w:default="1" w:styleId="Khngco">
     <w:name w:val="No List"/>
     <w:uiPriority w:val="99"/>
     <w:semiHidden/>
@@ -23297,7 +23412,7 @@
 </file>
 
 <file path=word/glossary/webSettings.xml><?xml version="1.0" encoding="utf-8"?>
-<w:webSettings xmlns:mc="http://schemas.openxmlformats.org/markup-compatibility/2006" xmlns:r="http://schemas.openxmlformats.org/officeDocument/2006/relationships" xmlns:w="http://schemas.openxmlformats.org/wordprocessingml/2006/main" xmlns:w14="http://schemas.microsoft.com/office/word/2010/wordml" xmlns:w15="http://schemas.microsoft.com/office/word/2012/wordml" mc:Ignorable="w14 w15">
+<w:webSettings xmlns:mc="http://schemas.openxmlformats.org/markup-compatibility/2006" xmlns:r="http://schemas.openxmlformats.org/officeDocument/2006/relationships" xmlns:w="http://schemas.openxmlformats.org/wordprocessingml/2006/main" xmlns:w14="http://schemas.microsoft.com/office/word/2010/wordml" xmlns:w15="http://schemas.microsoft.com/office/word/2012/wordml" xmlns:w16cid="http://schemas.microsoft.com/office/word/2016/wordml/cid" xmlns:w16se="http://schemas.microsoft.com/office/word/2015/wordml/symex" mc:Ignorable="w14 w15 w16se w16cid">
   <w:optimizeForBrowser/>
   <w:allowPNG/>
 </w:webSettings>
@@ -23612,7 +23727,7 @@
 </file>
 
 <file path=customXml/itemProps2.xml><?xml version="1.0" encoding="utf-8"?>
-<ds:datastoreItem xmlns:ds="http://schemas.openxmlformats.org/officeDocument/2006/customXml" ds:itemID="{4CFABED8-747F-4EFF-842B-DB2FD7858318}">
+<ds:datastoreItem xmlns:ds="http://schemas.openxmlformats.org/officeDocument/2006/customXml" ds:itemID="{08FEDE1A-C58D-435F-8C15-68255DED435C}">
   <ds:schemaRefs>
     <ds:schemaRef ds:uri="http://schemas.openxmlformats.org/officeDocument/2006/bibliography"/>
   </ds:schemaRefs>

</xml_diff>